<commit_message>
Added UI & explanation to Software Design doc
</commit_message>
<xml_diff>
--- a/Software Design Document.docx
+++ b/Software Design Document.docx
@@ -22,8 +22,13 @@
       <w:r>
         <w:t xml:space="preserve">Lachlan Dietrich | </w:t>
       </w:r>
-      <w:r>
-        <w:t>Rokhan Khattak</w:t>
+      <w:proofErr w:type="spellStart"/>
+      <w:r>
+        <w:t>Rokhan</w:t>
+      </w:r>
+      <w:proofErr w:type="spellEnd"/>
+      <w:r>
+        <w:t xml:space="preserve"> Khattak</w:t>
       </w:r>
       <w:r>
         <w:t xml:space="preserve"> | Arsalan H</w:t>
@@ -1206,7 +1211,15 @@
         <w:t xml:space="preserve">Through python-based GUI, the solution is required to display data, formulate a graphical display of such data, complete basic data analysis on given fields and allow for selective searching for specific terms in the data. </w:t>
       </w:r>
       <w:r>
-        <w:t xml:space="preserve">Each of these requirements are possible through python-based programming paired with sql database analysis tools. </w:t>
+        <w:t xml:space="preserve">Each of these requirements are possible through python-based programming paired with </w:t>
+      </w:r>
+      <w:proofErr w:type="spellStart"/>
+      <w:r>
+        <w:t>sql</w:t>
+      </w:r>
+      <w:proofErr w:type="spellEnd"/>
+      <w:r>
+        <w:t xml:space="preserve"> database analysis tools. </w:t>
       </w:r>
     </w:p>
     <w:p>
@@ -1323,7 +1336,15 @@
         <w:t xml:space="preserve">a solution in python, the hardware strain on processing is significantly minimised without disregarding software functionalities. A similar positive outcome is likely for both the economic and time-related costs, as the solution can be developed without any large costs to the development budget and time period. These benefits all allow for the solution to possess a net positive outcome as long as the assigned development requirements and period are closely kept. </w:t>
       </w:r>
       <w:r>
-        <w:t xml:space="preserve">The benefit for a simplified data analysis tool is also possible, leading the solution into a untapped market </w:t>
+        <w:t xml:space="preserve">The benefit for a simplified data analysis tool is also possible, leading the solution into </w:t>
+      </w:r>
+      <w:proofErr w:type="gramStart"/>
+      <w:r>
+        <w:t>a</w:t>
+      </w:r>
+      <w:proofErr w:type="gramEnd"/>
+      <w:r>
+        <w:t xml:space="preserve"> untapped market </w:t>
       </w:r>
       <w:r>
         <w:t xml:space="preserve">for basic analysis tools over the current market </w:t>
@@ -1363,13 +1384,6 @@
         <w:t>Requirements</w:t>
       </w:r>
       <w:bookmarkEnd w:id="4"/>
-      <w:r>
-        <w:rPr>
-          <w:color w:val="00B050"/>
-          <w:vertAlign w:val="subscript"/>
-        </w:rPr>
-        <w:t>()</w:t>
-      </w:r>
     </w:p>
     <w:p>
       <w:pPr>
@@ -1415,7 +1429,21 @@
         <w:rPr>
           <w:color w:val="FF0000"/>
         </w:rPr>
-        <w:t xml:space="preserve"> to be able to do? This should all be from the end users perspective. </w:t>
+        <w:t xml:space="preserve"> to be able to do? This should all be from the end </w:t>
+      </w:r>
+      <w:proofErr w:type="gramStart"/>
+      <w:r>
+        <w:rPr>
+          <w:color w:val="FF0000"/>
+        </w:rPr>
+        <w:t>users</w:t>
+      </w:r>
+      <w:proofErr w:type="gramEnd"/>
+      <w:r>
+        <w:rPr>
+          <w:color w:val="FF0000"/>
+        </w:rPr>
+        <w:t xml:space="preserve"> perspective. </w:t>
       </w:r>
       <w:r>
         <w:rPr>
@@ -1441,7 +1469,23 @@
           <w:b/>
           <w:color w:val="FF0000"/>
         </w:rPr>
-        <w:t>Assignment note: You have not been given a client/user, so you can make one up. Who do you think would be using your software?</w:t>
+        <w:t xml:space="preserve">Assignment </w:t>
+      </w:r>
+      <w:proofErr w:type="gramStart"/>
+      <w:r>
+        <w:rPr>
+          <w:b/>
+          <w:color w:val="FF0000"/>
+        </w:rPr>
+        <w:t>note</w:t>
+      </w:r>
+      <w:proofErr w:type="gramEnd"/>
+      <w:r>
+        <w:rPr>
+          <w:b/>
+          <w:color w:val="FF0000"/>
+        </w:rPr>
+        <w:t>: You have not been given a client/user, so you can make one up. Who do you think would be using your software?</w:t>
       </w:r>
     </w:p>
     <w:p/>
@@ -1644,13 +1688,6 @@
         <w:t>ystem Components</w:t>
       </w:r>
       <w:bookmarkEnd w:id="7"/>
-      <w:r>
-        <w:rPr>
-          <w:color w:val="00B050"/>
-          <w:vertAlign w:val="subscript"/>
-        </w:rPr>
-        <w:t>()</w:t>
-      </w:r>
     </w:p>
     <w:p>
       <w:pPr>
@@ -1674,8 +1711,16 @@
         <w:rPr>
           <w:color w:val="FF0000"/>
         </w:rPr>
-        <w:t>A block diagram/flowchart of how your software might work</w:t>
-      </w:r>
+        <w:t xml:space="preserve">A block diagram/flowchart of how your software might </w:t>
+      </w:r>
+      <w:proofErr w:type="gramStart"/>
+      <w:r>
+        <w:rPr>
+          <w:color w:val="FF0000"/>
+        </w:rPr>
+        <w:t>work</w:t>
+      </w:r>
+      <w:proofErr w:type="gramEnd"/>
     </w:p>
     <w:p>
       <w:pPr>
@@ -1735,7 +1780,21 @@
         <w:rPr>
           <w:color w:val="FF0000"/>
         </w:rPr>
-        <w:t>a brief description of what it does  (1 or 2 sentences);</w:t>
+        <w:t xml:space="preserve">a brief description of what it </w:t>
+      </w:r>
+      <w:proofErr w:type="gramStart"/>
+      <w:r>
+        <w:rPr>
+          <w:color w:val="FF0000"/>
+        </w:rPr>
+        <w:t>does  (</w:t>
+      </w:r>
+      <w:proofErr w:type="gramEnd"/>
+      <w:r>
+        <w:rPr>
+          <w:color w:val="FF0000"/>
+        </w:rPr>
+        <w:t>1 or 2 sentences);</w:t>
       </w:r>
     </w:p>
     <w:p>
@@ -1753,8 +1812,16 @@
         <w:rPr>
           <w:color w:val="FF0000"/>
         </w:rPr>
-        <w:t>a list of the input parameters, and their data types, and what they are used for;</w:t>
-      </w:r>
+        <w:t xml:space="preserve">a list of the input parameters, and their data types, and what they are used </w:t>
+      </w:r>
+      <w:proofErr w:type="gramStart"/>
+      <w:r>
+        <w:rPr>
+          <w:color w:val="FF0000"/>
+        </w:rPr>
+        <w:t>for;</w:t>
+      </w:r>
+      <w:proofErr w:type="gramEnd"/>
     </w:p>
     <w:p>
       <w:pPr>
@@ -1771,7 +1838,23 @@
         <w:rPr>
           <w:color w:val="FF0000"/>
         </w:rPr>
-        <w:t>a list of any side effects caused by the function (ie change global or member variables, changes data passed by reference from calling function etc)</w:t>
+        <w:t>a list of any side effects caused by the function (</w:t>
+      </w:r>
+      <w:proofErr w:type="spellStart"/>
+      <w:proofErr w:type="gramStart"/>
+      <w:r>
+        <w:rPr>
+          <w:color w:val="FF0000"/>
+        </w:rPr>
+        <w:t>ie</w:t>
+      </w:r>
+      <w:proofErr w:type="spellEnd"/>
+      <w:proofErr w:type="gramEnd"/>
+      <w:r>
+        <w:rPr>
+          <w:color w:val="FF0000"/>
+        </w:rPr>
+        <w:t xml:space="preserve"> change global or member variables, changes data passed by reference from calling function etc)</w:t>
       </w:r>
     </w:p>
     <w:p>
@@ -1818,7 +1901,23 @@
         <w:rPr>
           <w:color w:val="FF0000"/>
         </w:rPr>
-        <w:t>List of all data structures in the software (eg linked lists, trees, arrays etc)</w:t>
+        <w:t>List of all data structures in the software (</w:t>
+      </w:r>
+      <w:proofErr w:type="spellStart"/>
+      <w:proofErr w:type="gramStart"/>
+      <w:r>
+        <w:rPr>
+          <w:color w:val="FF0000"/>
+        </w:rPr>
+        <w:t>eg</w:t>
+      </w:r>
+      <w:proofErr w:type="spellEnd"/>
+      <w:proofErr w:type="gramEnd"/>
+      <w:r>
+        <w:rPr>
+          <w:color w:val="FF0000"/>
+        </w:rPr>
+        <w:t xml:space="preserve"> linked lists, trees, arrays etc)</w:t>
       </w:r>
       <w:r>
         <w:rPr>
@@ -1866,8 +1965,16 @@
         <w:rPr>
           <w:color w:val="FF0000"/>
         </w:rPr>
-        <w:t>Description of where and how it is used</w:t>
-      </w:r>
+        <w:t xml:space="preserve">Description of where and how it is </w:t>
+      </w:r>
+      <w:proofErr w:type="gramStart"/>
+      <w:r>
+        <w:rPr>
+          <w:color w:val="FF0000"/>
+        </w:rPr>
+        <w:t>used</w:t>
+      </w:r>
+      <w:proofErr w:type="gramEnd"/>
     </w:p>
     <w:p>
       <w:pPr>
@@ -1884,8 +1991,16 @@
         <w:rPr>
           <w:color w:val="FF0000"/>
         </w:rPr>
-        <w:t>List of data members, and what each one is for do</w:t>
-      </w:r>
+        <w:t xml:space="preserve">List of data members, and what each one is for </w:t>
+      </w:r>
+      <w:proofErr w:type="gramStart"/>
+      <w:r>
+        <w:rPr>
+          <w:color w:val="FF0000"/>
+        </w:rPr>
+        <w:t>do</w:t>
+      </w:r>
+      <w:proofErr w:type="gramEnd"/>
     </w:p>
     <w:p>
       <w:pPr>
@@ -1902,8 +2017,16 @@
         <w:rPr>
           <w:color w:val="FF0000"/>
         </w:rPr>
-        <w:t>List of functions that use it</w:t>
-      </w:r>
+        <w:t xml:space="preserve">List of functions that use </w:t>
+      </w:r>
+      <w:proofErr w:type="gramStart"/>
+      <w:r>
+        <w:rPr>
+          <w:color w:val="FF0000"/>
+        </w:rPr>
+        <w:t>it</w:t>
+      </w:r>
+      <w:proofErr w:type="gramEnd"/>
     </w:p>
     <w:p>
       <w:pPr>
@@ -1950,12 +2073,14 @@
         </w:rPr>
         <w:t xml:space="preserve"> </w:t>
       </w:r>
+      <w:proofErr w:type="gramStart"/>
       <w:r>
         <w:rPr>
           <w:color w:val="FF0000"/>
         </w:rPr>
         <w:t>structures</w:t>
       </w:r>
+      <w:proofErr w:type="gramEnd"/>
     </w:p>
     <w:p>
       <w:pPr>
@@ -1990,27 +2115,6 @@
         <w:t>User Interface Design</w:t>
       </w:r>
       <w:bookmarkEnd w:id="8"/>
-      <w:r>
-        <w:rPr>
-          <w:color w:val="00B050"/>
-          <w:vertAlign w:val="subscript"/>
-        </w:rPr>
-        <w:t>(</w:t>
-      </w:r>
-      <w:r>
-        <w:rPr>
-          <w:color w:val="00B050"/>
-          <w:vertAlign w:val="subscript"/>
-        </w:rPr>
-        <w:t>All</w:t>
-      </w:r>
-      <w:r>
-        <w:rPr>
-          <w:color w:val="00B050"/>
-          <w:vertAlign w:val="subscript"/>
-        </w:rPr>
-        <w:t>)</w:t>
-      </w:r>
     </w:p>
     <w:p>
       <w:pPr>
@@ -2102,42 +2206,263 @@
         <w:rPr>
           <w:color w:val="FF0000"/>
         </w:rPr>
-        <w:t xml:space="preserve"> and of your information. </w:t>
-      </w:r>
-    </w:p>
-    <w:p/>
+        <w:t xml:space="preserve"> and of your information.</w:t>
+      </w:r>
+    </w:p>
     <w:p>
       <w:pPr>
         <w:pStyle w:val="Heading2"/>
-        <w:numPr>
-          <w:ilvl w:val="1"/>
-          <w:numId w:val="2"/>
-        </w:numPr>
-      </w:pPr>
-      <w:r>
+      </w:pPr>
+      <w:r>
+        <w:lastRenderedPageBreak/>
         <w:t>Visual Design</w:t>
       </w:r>
     </w:p>
     <w:p>
-      <w:pPr>
-        <w:rPr>
-          <w:color w:val="FF0000"/>
-        </w:rPr>
-      </w:pPr>
-      <w:r>
-        <w:rPr>
-          <w:color w:val="FF0000"/>
-        </w:rPr>
-        <w:t xml:space="preserve">Detail your visual design: Layout, visual elements, icons, graphics, style, colour, fonts general screen designs. This can be sketches, wireframes, mockups etc, supported by a discussion, explanation, and </w:t>
-      </w:r>
-      <w:r>
-        <w:rPr>
-          <w:color w:val="FF0000"/>
-        </w:rPr>
-        <w:t xml:space="preserve">justification of your choices. </w:t>
-      </w:r>
-    </w:p>
-    <w:p/>
+      <w:r>
+        <w:rPr>
+          <w:noProof/>
+        </w:rPr>
+        <w:drawing>
+          <wp:inline distT="0" distB="0" distL="0" distR="0" wp14:anchorId="348A9CBF" wp14:editId="474772A8">
+            <wp:extent cx="2278768" cy="1929468"/>
+            <wp:effectExtent l="0" t="0" r="7620" b="0"/>
+            <wp:docPr id="2139020662" name="Picture 1"/>
+            <wp:cNvGraphicFramePr>
+              <a:graphicFrameLocks xmlns:a="http://schemas.openxmlformats.org/drawingml/2006/main" noChangeAspect="1"/>
+            </wp:cNvGraphicFramePr>
+            <a:graphic xmlns:a="http://schemas.openxmlformats.org/drawingml/2006/main">
+              <a:graphicData uri="http://schemas.openxmlformats.org/drawingml/2006/picture">
+                <pic:pic xmlns:pic="http://schemas.openxmlformats.org/drawingml/2006/picture">
+                  <pic:nvPicPr>
+                    <pic:cNvPr id="2139020662" name="Picture 2139020662"/>
+                    <pic:cNvPicPr/>
+                  </pic:nvPicPr>
+                  <pic:blipFill>
+                    <a:blip r:embed="rId6">
+                      <a:extLst>
+                        <a:ext uri="{28A0092B-C50C-407E-A947-70E740481C1C}">
+                          <a14:useLocalDpi xmlns:a14="http://schemas.microsoft.com/office/drawing/2010/main" val="0"/>
+                        </a:ext>
+                      </a:extLst>
+                    </a:blip>
+                    <a:stretch>
+                      <a:fillRect/>
+                    </a:stretch>
+                  </pic:blipFill>
+                  <pic:spPr>
+                    <a:xfrm>
+                      <a:off x="0" y="0"/>
+                      <a:ext cx="2286929" cy="1936378"/>
+                    </a:xfrm>
+                    <a:prstGeom prst="rect">
+                      <a:avLst/>
+                    </a:prstGeom>
+                  </pic:spPr>
+                </pic:pic>
+              </a:graphicData>
+            </a:graphic>
+          </wp:inline>
+        </w:drawing>
+      </w:r>
+      <w:r>
+        <w:rPr>
+          <w:noProof/>
+        </w:rPr>
+        <w:drawing>
+          <wp:inline distT="0" distB="0" distL="0" distR="0" wp14:anchorId="103A6AF7" wp14:editId="05EB0833">
+            <wp:extent cx="2278380" cy="1929140"/>
+            <wp:effectExtent l="0" t="0" r="7620" b="0"/>
+            <wp:docPr id="1255356801" name="Picture 2"/>
+            <wp:cNvGraphicFramePr>
+              <a:graphicFrameLocks xmlns:a="http://schemas.openxmlformats.org/drawingml/2006/main" noChangeAspect="1"/>
+            </wp:cNvGraphicFramePr>
+            <a:graphic xmlns:a="http://schemas.openxmlformats.org/drawingml/2006/main">
+              <a:graphicData uri="http://schemas.openxmlformats.org/drawingml/2006/picture">
+                <pic:pic xmlns:pic="http://schemas.openxmlformats.org/drawingml/2006/picture">
+                  <pic:nvPicPr>
+                    <pic:cNvPr id="1255356801" name="Picture 1255356801"/>
+                    <pic:cNvPicPr/>
+                  </pic:nvPicPr>
+                  <pic:blipFill>
+                    <a:blip r:embed="rId7">
+                      <a:extLst>
+                        <a:ext uri="{28A0092B-C50C-407E-A947-70E740481C1C}">
+                          <a14:useLocalDpi xmlns:a14="http://schemas.microsoft.com/office/drawing/2010/main" val="0"/>
+                        </a:ext>
+                      </a:extLst>
+                    </a:blip>
+                    <a:stretch>
+                      <a:fillRect/>
+                    </a:stretch>
+                  </pic:blipFill>
+                  <pic:spPr>
+                    <a:xfrm>
+                      <a:off x="0" y="0"/>
+                      <a:ext cx="2299145" cy="1946722"/>
+                    </a:xfrm>
+                    <a:prstGeom prst="rect">
+                      <a:avLst/>
+                    </a:prstGeom>
+                  </pic:spPr>
+                </pic:pic>
+              </a:graphicData>
+            </a:graphic>
+          </wp:inline>
+        </w:drawing>
+      </w:r>
+      <w:r>
+        <w:rPr>
+          <w:noProof/>
+        </w:rPr>
+        <w:drawing>
+          <wp:inline distT="0" distB="0" distL="0" distR="0" wp14:anchorId="6BB1B340" wp14:editId="23D02DA6">
+            <wp:extent cx="2278768" cy="1929468"/>
+            <wp:effectExtent l="0" t="0" r="7620" b="0"/>
+            <wp:docPr id="553818471" name="Picture 3" descr="A screenshot of a computer&#10;&#10;Description automatically generated"/>
+            <wp:cNvGraphicFramePr>
+              <a:graphicFrameLocks xmlns:a="http://schemas.openxmlformats.org/drawingml/2006/main" noChangeAspect="1"/>
+            </wp:cNvGraphicFramePr>
+            <a:graphic xmlns:a="http://schemas.openxmlformats.org/drawingml/2006/main">
+              <a:graphicData uri="http://schemas.openxmlformats.org/drawingml/2006/picture">
+                <pic:pic xmlns:pic="http://schemas.openxmlformats.org/drawingml/2006/picture">
+                  <pic:nvPicPr>
+                    <pic:cNvPr id="553818471" name="Picture 3" descr="A screenshot of a computer&#10;&#10;Description automatically generated"/>
+                    <pic:cNvPicPr/>
+                  </pic:nvPicPr>
+                  <pic:blipFill>
+                    <a:blip r:embed="rId8">
+                      <a:extLst>
+                        <a:ext uri="{28A0092B-C50C-407E-A947-70E740481C1C}">
+                          <a14:useLocalDpi xmlns:a14="http://schemas.microsoft.com/office/drawing/2010/main" val="0"/>
+                        </a:ext>
+                      </a:extLst>
+                    </a:blip>
+                    <a:stretch>
+                      <a:fillRect/>
+                    </a:stretch>
+                  </pic:blipFill>
+                  <pic:spPr>
+                    <a:xfrm>
+                      <a:off x="0" y="0"/>
+                      <a:ext cx="2287816" cy="1937129"/>
+                    </a:xfrm>
+                    <a:prstGeom prst="rect">
+                      <a:avLst/>
+                    </a:prstGeom>
+                  </pic:spPr>
+                </pic:pic>
+              </a:graphicData>
+            </a:graphic>
+          </wp:inline>
+        </w:drawing>
+      </w:r>
+      <w:r>
+        <w:rPr>
+          <w:noProof/>
+        </w:rPr>
+        <w:drawing>
+          <wp:inline distT="0" distB="0" distL="0" distR="0" wp14:anchorId="2AFEE299" wp14:editId="3C04B85A">
+            <wp:extent cx="2266121" cy="1918759"/>
+            <wp:effectExtent l="0" t="0" r="1270" b="5715"/>
+            <wp:docPr id="1639630354" name="Picture 4"/>
+            <wp:cNvGraphicFramePr>
+              <a:graphicFrameLocks xmlns:a="http://schemas.openxmlformats.org/drawingml/2006/main" noChangeAspect="1"/>
+            </wp:cNvGraphicFramePr>
+            <a:graphic xmlns:a="http://schemas.openxmlformats.org/drawingml/2006/main">
+              <a:graphicData uri="http://schemas.openxmlformats.org/drawingml/2006/picture">
+                <pic:pic xmlns:pic="http://schemas.openxmlformats.org/drawingml/2006/picture">
+                  <pic:nvPicPr>
+                    <pic:cNvPr id="1639630354" name="Picture 1639630354"/>
+                    <pic:cNvPicPr/>
+                  </pic:nvPicPr>
+                  <pic:blipFill>
+                    <a:blip r:embed="rId9">
+                      <a:extLst>
+                        <a:ext uri="{28A0092B-C50C-407E-A947-70E740481C1C}">
+                          <a14:useLocalDpi xmlns:a14="http://schemas.microsoft.com/office/drawing/2010/main" val="0"/>
+                        </a:ext>
+                      </a:extLst>
+                    </a:blip>
+                    <a:stretch>
+                      <a:fillRect/>
+                    </a:stretch>
+                  </pic:blipFill>
+                  <pic:spPr>
+                    <a:xfrm>
+                      <a:off x="0" y="0"/>
+                      <a:ext cx="2284985" cy="1934732"/>
+                    </a:xfrm>
+                    <a:prstGeom prst="rect">
+                      <a:avLst/>
+                    </a:prstGeom>
+                  </pic:spPr>
+                </pic:pic>
+              </a:graphicData>
+            </a:graphic>
+          </wp:inline>
+        </w:drawing>
+      </w:r>
+      <w:r>
+        <w:rPr>
+          <w:noProof/>
+        </w:rPr>
+        <w:drawing>
+          <wp:inline distT="0" distB="0" distL="0" distR="0" wp14:anchorId="1CDD058B" wp14:editId="5D073E75">
+            <wp:extent cx="2278098" cy="1928901"/>
+            <wp:effectExtent l="0" t="0" r="8255" b="0"/>
+            <wp:docPr id="1706605224" name="Picture 5"/>
+            <wp:cNvGraphicFramePr>
+              <a:graphicFrameLocks xmlns:a="http://schemas.openxmlformats.org/drawingml/2006/main" noChangeAspect="1"/>
+            </wp:cNvGraphicFramePr>
+            <a:graphic xmlns:a="http://schemas.openxmlformats.org/drawingml/2006/main">
+              <a:graphicData uri="http://schemas.openxmlformats.org/drawingml/2006/picture">
+                <pic:pic xmlns:pic="http://schemas.openxmlformats.org/drawingml/2006/picture">
+                  <pic:nvPicPr>
+                    <pic:cNvPr id="1706605224" name="Picture 5"/>
+                    <pic:cNvPicPr/>
+                  </pic:nvPicPr>
+                  <pic:blipFill>
+                    <a:blip r:embed="rId10">
+                      <a:extLst>
+                        <a:ext uri="{28A0092B-C50C-407E-A947-70E740481C1C}">
+                          <a14:useLocalDpi xmlns:a14="http://schemas.microsoft.com/office/drawing/2010/main" val="0"/>
+                        </a:ext>
+                      </a:extLst>
+                    </a:blip>
+                    <a:stretch>
+                      <a:fillRect/>
+                    </a:stretch>
+                  </pic:blipFill>
+                  <pic:spPr>
+                    <a:xfrm>
+                      <a:off x="0" y="0"/>
+                      <a:ext cx="2295985" cy="1944046"/>
+                    </a:xfrm>
+                    <a:prstGeom prst="rect">
+                      <a:avLst/>
+                    </a:prstGeom>
+                  </pic:spPr>
+                </pic:pic>
+              </a:graphicData>
+            </a:graphic>
+          </wp:inline>
+        </w:drawing>
+      </w:r>
+    </w:p>
+    <w:p>
+      <w:r>
+        <w:t xml:space="preserve">The above designs utilise a basic box style format to primarily simplify the development process and to prevent overwhelming the user for initial impressions. The solution uses no major colours in the design to further simplify the solution and to avoid alienating users with colour impairments that may impact user experience (UX). </w:t>
+      </w:r>
+    </w:p>
+    <w:p>
+      <w:r>
+        <w:t xml:space="preserve">A minimal variation of screens was opted to not only further minimise the development period, but more importantly unify the UI under an almost single screen design, enhancing UX. For this reason, the heading involving the options dropdown, search bar and period box was kept throughout all screens to ensure UI cohesion. </w:t>
+      </w:r>
+      <w:r>
+        <w:t>The basic design for UI should ensure hardware strain is as low as possible without impacting the software requirements.</w:t>
+      </w:r>
+    </w:p>
     <w:p/>
     <w:sectPr>
       <w:pgSz w:w="11906" w:h="16838"/>

</xml_diff>

<commit_message>
completed UI explanation + added hierarchy in design doc
</commit_message>
<xml_diff>
--- a/Software Design Document.docx
+++ b/Software Design Document.docx
@@ -22,13 +22,8 @@
       <w:r>
         <w:t xml:space="preserve">Lachlan Dietrich | </w:t>
       </w:r>
-      <w:proofErr w:type="spellStart"/>
-      <w:r>
-        <w:t>Rokhan</w:t>
-      </w:r>
-      <w:proofErr w:type="spellEnd"/>
-      <w:r>
-        <w:t xml:space="preserve"> Khattak</w:t>
+      <w:r>
+        <w:t>Rokhan Khattak</w:t>
       </w:r>
       <w:r>
         <w:t xml:space="preserve"> | Arsalan H</w:t>
@@ -1211,15 +1206,7 @@
         <w:t xml:space="preserve">Through python-based GUI, the solution is required to display data, formulate a graphical display of such data, complete basic data analysis on given fields and allow for selective searching for specific terms in the data. </w:t>
       </w:r>
       <w:r>
-        <w:t xml:space="preserve">Each of these requirements are possible through python-based programming paired with </w:t>
-      </w:r>
-      <w:proofErr w:type="spellStart"/>
-      <w:r>
-        <w:t>sql</w:t>
-      </w:r>
-      <w:proofErr w:type="spellEnd"/>
-      <w:r>
-        <w:t xml:space="preserve"> database analysis tools. </w:t>
+        <w:t xml:space="preserve">Each of these requirements are possible through python-based programming paired with sql database analysis tools. </w:t>
       </w:r>
     </w:p>
     <w:p>
@@ -1336,15 +1323,7 @@
         <w:t xml:space="preserve">a solution in python, the hardware strain on processing is significantly minimised without disregarding software functionalities. A similar positive outcome is likely for both the economic and time-related costs, as the solution can be developed without any large costs to the development budget and time period. These benefits all allow for the solution to possess a net positive outcome as long as the assigned development requirements and period are closely kept. </w:t>
       </w:r>
       <w:r>
-        <w:t xml:space="preserve">The benefit for a simplified data analysis tool is also possible, leading the solution into </w:t>
-      </w:r>
-      <w:proofErr w:type="gramStart"/>
-      <w:r>
-        <w:t>a</w:t>
-      </w:r>
-      <w:proofErr w:type="gramEnd"/>
-      <w:r>
-        <w:t xml:space="preserve"> untapped market </w:t>
+        <w:t xml:space="preserve">The benefit for a simplified data analysis tool is also possible, leading the solution into a untapped market </w:t>
       </w:r>
       <w:r>
         <w:t xml:space="preserve">for basic analysis tools over the current market </w:t>
@@ -1429,21 +1408,7 @@
         <w:rPr>
           <w:color w:val="FF0000"/>
         </w:rPr>
-        <w:t xml:space="preserve"> to be able to do? This should all be from the end </w:t>
-      </w:r>
-      <w:proofErr w:type="gramStart"/>
-      <w:r>
-        <w:rPr>
-          <w:color w:val="FF0000"/>
-        </w:rPr>
-        <w:t>users</w:t>
-      </w:r>
-      <w:proofErr w:type="gramEnd"/>
-      <w:r>
-        <w:rPr>
-          <w:color w:val="FF0000"/>
-        </w:rPr>
-        <w:t xml:space="preserve"> perspective. </w:t>
+        <w:t xml:space="preserve"> to be able to do? This should all be from the end users perspective. </w:t>
       </w:r>
       <w:r>
         <w:rPr>
@@ -1469,23 +1434,7 @@
           <w:b/>
           <w:color w:val="FF0000"/>
         </w:rPr>
-        <w:t xml:space="preserve">Assignment </w:t>
-      </w:r>
-      <w:proofErr w:type="gramStart"/>
-      <w:r>
-        <w:rPr>
-          <w:b/>
-          <w:color w:val="FF0000"/>
-        </w:rPr>
-        <w:t>note</w:t>
-      </w:r>
-      <w:proofErr w:type="gramEnd"/>
-      <w:r>
-        <w:rPr>
-          <w:b/>
-          <w:color w:val="FF0000"/>
-        </w:rPr>
-        <w:t>: You have not been given a client/user, so you can make one up. Who do you think would be using your software?</w:t>
+        <w:t>Assignment note: You have not been given a client/user, so you can make one up. Who do you think would be using your software?</w:t>
       </w:r>
     </w:p>
     <w:p/>
@@ -1711,16 +1660,8 @@
         <w:rPr>
           <w:color w:val="FF0000"/>
         </w:rPr>
-        <w:t xml:space="preserve">A block diagram/flowchart of how your software might </w:t>
-      </w:r>
-      <w:proofErr w:type="gramStart"/>
-      <w:r>
-        <w:rPr>
-          <w:color w:val="FF0000"/>
-        </w:rPr>
-        <w:t>work</w:t>
-      </w:r>
-      <w:proofErr w:type="gramEnd"/>
+        <w:t>A block diagram/flowchart of how your software might work</w:t>
+      </w:r>
     </w:p>
     <w:p>
       <w:pPr>
@@ -1780,21 +1721,7 @@
         <w:rPr>
           <w:color w:val="FF0000"/>
         </w:rPr>
-        <w:t xml:space="preserve">a brief description of what it </w:t>
-      </w:r>
-      <w:proofErr w:type="gramStart"/>
-      <w:r>
-        <w:rPr>
-          <w:color w:val="FF0000"/>
-        </w:rPr>
-        <w:t>does  (</w:t>
-      </w:r>
-      <w:proofErr w:type="gramEnd"/>
-      <w:r>
-        <w:rPr>
-          <w:color w:val="FF0000"/>
-        </w:rPr>
-        <w:t>1 or 2 sentences);</w:t>
+        <w:t>a brief description of what it does  (1 or 2 sentences);</w:t>
       </w:r>
     </w:p>
     <w:p>
@@ -1812,16 +1739,8 @@
         <w:rPr>
           <w:color w:val="FF0000"/>
         </w:rPr>
-        <w:t xml:space="preserve">a list of the input parameters, and their data types, and what they are used </w:t>
-      </w:r>
-      <w:proofErr w:type="gramStart"/>
-      <w:r>
-        <w:rPr>
-          <w:color w:val="FF0000"/>
-        </w:rPr>
-        <w:t>for;</w:t>
-      </w:r>
-      <w:proofErr w:type="gramEnd"/>
+        <w:t>a list of the input parameters, and their data types, and what they are used for;</w:t>
+      </w:r>
     </w:p>
     <w:p>
       <w:pPr>
@@ -1838,23 +1757,7 @@
         <w:rPr>
           <w:color w:val="FF0000"/>
         </w:rPr>
-        <w:t>a list of any side effects caused by the function (</w:t>
-      </w:r>
-      <w:proofErr w:type="spellStart"/>
-      <w:proofErr w:type="gramStart"/>
-      <w:r>
-        <w:rPr>
-          <w:color w:val="FF0000"/>
-        </w:rPr>
-        <w:t>ie</w:t>
-      </w:r>
-      <w:proofErr w:type="spellEnd"/>
-      <w:proofErr w:type="gramEnd"/>
-      <w:r>
-        <w:rPr>
-          <w:color w:val="FF0000"/>
-        </w:rPr>
-        <w:t xml:space="preserve"> change global or member variables, changes data passed by reference from calling function etc)</w:t>
+        <w:t>a list of any side effects caused by the function (ie change global or member variables, changes data passed by reference from calling function etc)</w:t>
       </w:r>
     </w:p>
     <w:p>
@@ -1901,23 +1804,7 @@
         <w:rPr>
           <w:color w:val="FF0000"/>
         </w:rPr>
-        <w:t>List of all data structures in the software (</w:t>
-      </w:r>
-      <w:proofErr w:type="spellStart"/>
-      <w:proofErr w:type="gramStart"/>
-      <w:r>
-        <w:rPr>
-          <w:color w:val="FF0000"/>
-        </w:rPr>
-        <w:t>eg</w:t>
-      </w:r>
-      <w:proofErr w:type="spellEnd"/>
-      <w:proofErr w:type="gramEnd"/>
-      <w:r>
-        <w:rPr>
-          <w:color w:val="FF0000"/>
-        </w:rPr>
-        <w:t xml:space="preserve"> linked lists, trees, arrays etc)</w:t>
+        <w:t>List of all data structures in the software (eg linked lists, trees, arrays etc)</w:t>
       </w:r>
       <w:r>
         <w:rPr>
@@ -1965,16 +1852,8 @@
         <w:rPr>
           <w:color w:val="FF0000"/>
         </w:rPr>
-        <w:t xml:space="preserve">Description of where and how it is </w:t>
-      </w:r>
-      <w:proofErr w:type="gramStart"/>
-      <w:r>
-        <w:rPr>
-          <w:color w:val="FF0000"/>
-        </w:rPr>
-        <w:t>used</w:t>
-      </w:r>
-      <w:proofErr w:type="gramEnd"/>
+        <w:t>Description of where and how it is used</w:t>
+      </w:r>
     </w:p>
     <w:p>
       <w:pPr>
@@ -1991,16 +1870,8 @@
         <w:rPr>
           <w:color w:val="FF0000"/>
         </w:rPr>
-        <w:t xml:space="preserve">List of data members, and what each one is for </w:t>
-      </w:r>
-      <w:proofErr w:type="gramStart"/>
-      <w:r>
-        <w:rPr>
-          <w:color w:val="FF0000"/>
-        </w:rPr>
-        <w:t>do</w:t>
-      </w:r>
-      <w:proofErr w:type="gramEnd"/>
+        <w:t>List of data members, and what each one is for do</w:t>
+      </w:r>
     </w:p>
     <w:p>
       <w:pPr>
@@ -2017,16 +1888,8 @@
         <w:rPr>
           <w:color w:val="FF0000"/>
         </w:rPr>
-        <w:t xml:space="preserve">List of functions that use </w:t>
-      </w:r>
-      <w:proofErr w:type="gramStart"/>
-      <w:r>
-        <w:rPr>
-          <w:color w:val="FF0000"/>
-        </w:rPr>
-        <w:t>it</w:t>
-      </w:r>
-      <w:proofErr w:type="gramEnd"/>
+        <w:t>List of functions that use it</w:t>
+      </w:r>
     </w:p>
     <w:p>
       <w:pPr>
@@ -2073,14 +1936,12 @@
         </w:rPr>
         <w:t xml:space="preserve"> </w:t>
       </w:r>
-      <w:proofErr w:type="gramStart"/>
       <w:r>
         <w:rPr>
           <w:color w:val="FF0000"/>
         </w:rPr>
         <w:t>structures</w:t>
       </w:r>
-      <w:proofErr w:type="gramEnd"/>
     </w:p>
     <w:p>
       <w:pPr>
@@ -2117,49 +1978,47 @@
       <w:bookmarkEnd w:id="8"/>
     </w:p>
     <w:p>
-      <w:pPr>
-        <w:rPr>
-          <w:color w:val="FF0000"/>
-        </w:rPr>
-      </w:pPr>
-      <w:r>
-        <w:rPr>
-          <w:color w:val="FF0000"/>
-        </w:rPr>
-        <w:t>This is your initial</w:t>
-      </w:r>
-      <w:r>
-        <w:rPr>
-          <w:color w:val="FF0000"/>
-        </w:rPr>
-        <w:t xml:space="preserve"> interface</w:t>
-      </w:r>
-      <w:r>
-        <w:rPr>
-          <w:color w:val="FF0000"/>
-        </w:rPr>
-        <w:t xml:space="preserve"> design. Describe the tools you used for this design stage and any key findings that informed your design.  This </w:t>
-      </w:r>
-      <w:r>
-        <w:rPr>
-          <w:color w:val="FF0000"/>
-        </w:rPr>
-        <w:t>introduction is descriptive and should</w:t>
-      </w:r>
-      <w:r>
-        <w:rPr>
-          <w:color w:val="FF0000"/>
-        </w:rPr>
-        <w:t xml:space="preserve"> explain what you have completed for the actual design work you will present in the sub-section</w:t>
-      </w:r>
-      <w:r>
-        <w:rPr>
-          <w:color w:val="FF0000"/>
-        </w:rPr>
-        <w:t>s below.</w:t>
-      </w:r>
-    </w:p>
-    <w:p/>
+      <w:r>
+        <w:t xml:space="preserve">To synthesis the user interface (UI) for each process prescribed, I researched into current data analysis tools such as Microsoft’s Excel and selected the key design components to transfer into my own design. The components I selected include the top navigation bar, the cell-based data display and the primary graph display functions. </w:t>
+      </w:r>
+    </w:p>
+    <w:p>
+      <w:r>
+        <w:t>Once selecting the components, I used a basic window template to imitate the final solution</w:t>
+      </w:r>
+      <w:r>
+        <w:t xml:space="preserve">, then </w:t>
+      </w:r>
+      <w:r>
+        <w:t xml:space="preserve">using paint.net, </w:t>
+      </w:r>
+      <w:r>
+        <w:t xml:space="preserve">I </w:t>
+      </w:r>
+      <w:r>
+        <w:t xml:space="preserve">laid out </w:t>
+      </w:r>
+      <w:r>
+        <w:t>basic components using box shapes similar to what would be the likely design for the solution. Due to the limitations of python graphic user interfaces (GUI), I opted to use only boxes in the final UI design, as this greatly simplifies the software generation process.</w:t>
+      </w:r>
+      <w:r>
+        <w:t xml:space="preserve"> </w:t>
+      </w:r>
+      <w:r>
+        <w:t>I also kept colours and major graphical features minimal to further this philosophy.</w:t>
+      </w:r>
+    </w:p>
+    <w:p>
+      <w:r>
+        <w:t>To integrate the search function’s design, I used Google’s result’s output (‘Total results for ….’) as reference to ensure the user experience (UX) from using Google could be transferred to using this software.</w:t>
+      </w:r>
+      <w:r>
+        <w:t xml:space="preserve"> I selectively used dropdown menus</w:t>
+      </w:r>
+      <w:r>
+        <w:t xml:space="preserve"> for particular functions that could be expanded, as this ensures the software’s longevity if further features were later implemented.</w:t>
+      </w:r>
+    </w:p>
     <w:p>
       <w:pPr>
         <w:pStyle w:val="Heading2"/>
@@ -2169,28 +2028,171 @@
         </w:numPr>
       </w:pPr>
       <w:r>
+        <w:rPr>
+          <w:noProof/>
+        </w:rPr>
+        <w:drawing>
+          <wp:anchor distT="0" distB="0" distL="114300" distR="114300" simplePos="0" relativeHeight="251658240" behindDoc="0" locked="0" layoutInCell="1" allowOverlap="1" wp14:anchorId="0442ED97" wp14:editId="5916F4A1">
+            <wp:simplePos x="0" y="0"/>
+            <wp:positionH relativeFrom="margin">
+              <wp:posOffset>1679510</wp:posOffset>
+            </wp:positionH>
+            <wp:positionV relativeFrom="paragraph">
+              <wp:posOffset>322010</wp:posOffset>
+            </wp:positionV>
+            <wp:extent cx="2371090" cy="2195195"/>
+            <wp:effectExtent l="0" t="0" r="0" b="0"/>
+            <wp:wrapTopAndBottom/>
+            <wp:docPr id="394989223" name="Picture 3"/>
+            <wp:cNvGraphicFramePr>
+              <a:graphicFrameLocks xmlns:a="http://schemas.openxmlformats.org/drawingml/2006/main" noChangeAspect="1"/>
+            </wp:cNvGraphicFramePr>
+            <a:graphic xmlns:a="http://schemas.openxmlformats.org/drawingml/2006/main">
+              <a:graphicData uri="http://schemas.openxmlformats.org/drawingml/2006/picture">
+                <pic:pic xmlns:pic="http://schemas.openxmlformats.org/drawingml/2006/picture">
+                  <pic:nvPicPr>
+                    <pic:cNvPr id="0" name="Picture 3"/>
+                    <pic:cNvPicPr>
+                      <a:picLocks noChangeAspect="1" noChangeArrowheads="1"/>
+                    </pic:cNvPicPr>
+                  </pic:nvPicPr>
+                  <pic:blipFill>
+                    <a:blip r:embed="rId6">
+                      <a:extLst>
+                        <a:ext uri="{28A0092B-C50C-407E-A947-70E740481C1C}">
+                          <a14:useLocalDpi xmlns:a14="http://schemas.microsoft.com/office/drawing/2010/main" val="0"/>
+                        </a:ext>
+                      </a:extLst>
+                    </a:blip>
+                    <a:srcRect/>
+                    <a:stretch>
+                      <a:fillRect/>
+                    </a:stretch>
+                  </pic:blipFill>
+                  <pic:spPr bwMode="auto">
+                    <a:xfrm>
+                      <a:off x="0" y="0"/>
+                      <a:ext cx="2371090" cy="2195195"/>
+                    </a:xfrm>
+                    <a:prstGeom prst="rect">
+                      <a:avLst/>
+                    </a:prstGeom>
+                    <a:noFill/>
+                    <a:ln>
+                      <a:noFill/>
+                    </a:ln>
+                  </pic:spPr>
+                </pic:pic>
+              </a:graphicData>
+            </a:graphic>
+          </wp:anchor>
+        </w:drawing>
+      </w:r>
+      <w:r>
         <w:t>Structural Design</w:t>
       </w:r>
-    </w:p>
-    <w:p>
-      <w:pPr>
-        <w:rPr>
-          <w:color w:val="FF0000"/>
-        </w:rPr>
-      </w:pPr>
-      <w:r>
-        <w:rPr>
-          <w:color w:val="FF0000"/>
-        </w:rPr>
-        <w:t>Structural design refers to the navigational and information structure of your product – the structure that supports the interface layout.  How will you structure your product?  How will you group your information?  How will you navigate through your product?  Why?  This can take the form of a diagram showing structure and hierarchy, supported by a discussion and justification of your choices.  Why have you made these design choices?</w:t>
-      </w:r>
-      <w:r>
-        <w:rPr>
-          <w:color w:val="FF0000"/>
-        </w:rPr>
+      <w:r>
+        <w:br/>
+      </w:r>
+    </w:p>
+    <w:p>
+      <w:r>
+        <w:t xml:space="preserve">The above </w:t>
+      </w:r>
+      <w:r>
+        <w:t>hierarchy</w:t>
+      </w:r>
+      <w:r>
+        <w:t xml:space="preserve"> demonstrates the structure for the solution. The solution depends on the foundation of the backend code, supplying the data analysis tools and processing tools, closely working with the database itself. From the database, the frontend functions including the UI and GUI are conducted and outputted to the user. This basic hierarchy provides the process that proceeds whenever a function is called by the user. </w:t>
+      </w:r>
+    </w:p>
+    <w:p>
+      <w:r>
+        <w:t>This flow was chosen due to its simplicity and data security, minimizing the possibility of breaches or data leaks</w:t>
+      </w:r>
+      <w:r>
+        <w:t xml:space="preserve"> by</w:t>
+      </w:r>
+      <w:r>
         <w:t xml:space="preserve"> </w:t>
       </w:r>
       <w:r>
+        <w:t>keeping the database in close relation to the backend code. Furthermore, s</w:t>
+      </w:r>
+      <w:r>
+        <w:t xml:space="preserve">eparating the backend from the frontend simplifies </w:t>
+      </w:r>
+      <w:r>
+        <w:t>error handling</w:t>
+      </w:r>
+      <w:r>
+        <w:t xml:space="preserve">, keeping the </w:t>
+      </w:r>
+      <w:r>
+        <w:t>output</w:t>
+      </w:r>
+      <w:r>
+        <w:t>/</w:t>
+      </w:r>
+      <w:r>
+        <w:t xml:space="preserve">analysis </w:t>
+      </w:r>
+      <w:r>
+        <w:t>portions separate</w:t>
+      </w:r>
+      <w:r>
+        <w:t xml:space="preserve"> for</w:t>
+      </w:r>
+      <w:r>
+        <w:t xml:space="preserve"> diagnos</w:t>
+      </w:r>
+      <w:r>
+        <w:t>is</w:t>
+      </w:r>
+      <w:r>
+        <w:t xml:space="preserve"> safely and eff</w:t>
+      </w:r>
+      <w:r>
+        <w:t>iciency</w:t>
+      </w:r>
+      <w:r>
+        <w:t>.</w:t>
+      </w:r>
+      <w:r>
+        <w:t xml:space="preserve"> </w:t>
+      </w:r>
+    </w:p>
+    <w:p>
+      <w:r>
+        <w:t>This standard hierarchy should keep the integrity of the product high and allow for a structured solution that can be well defined for diagnostic purposes or for future additions to be synthesised.</w:t>
+      </w:r>
+    </w:p>
+    <w:p>
+      <w:pPr>
+        <w:rPr>
+          <w:color w:val="FF0000"/>
+        </w:rPr>
+      </w:pPr>
+      <w:r>
+        <w:rPr>
+          <w:color w:val="FF0000"/>
+        </w:rPr>
+        <w:t xml:space="preserve">Structural design refers to the navigational and information structure of your product – the structure that supports the interface layout.  How will you structure your product?  How will you group your </w:t>
+      </w:r>
+      <w:r>
+        <w:rPr>
+          <w:color w:val="FF0000"/>
+        </w:rPr>
+        <w:lastRenderedPageBreak/>
+        <w:t>information?  How will you navigate through your product?  Why?  This can take the form of a diagram showing structure and hierarchy, supported by a discussion and justification of your choices.  Why have you made these design choices?</w:t>
+      </w:r>
+      <w:r>
+        <w:rPr>
+          <w:color w:val="FF0000"/>
+        </w:rPr>
+        <w:t xml:space="preserve"> </w:t>
+      </w:r>
+      <w:r>
         <w:rPr>
           <w:color w:val="FF0000"/>
         </w:rPr>
@@ -2214,7 +2216,6 @@
         <w:pStyle w:val="Heading2"/>
       </w:pPr>
       <w:r>
-        <w:lastRenderedPageBreak/>
         <w:t>Visual Design</w:t>
       </w:r>
     </w:p>
@@ -2239,7 +2240,7 @@
                     <pic:cNvPicPr/>
                   </pic:nvPicPr>
                   <pic:blipFill>
-                    <a:blip r:embed="rId6">
+                    <a:blip r:embed="rId7">
                       <a:extLst>
                         <a:ext uri="{28A0092B-C50C-407E-A947-70E740481C1C}">
                           <a14:useLocalDpi xmlns:a14="http://schemas.microsoft.com/office/drawing/2010/main" val="0"/>
@@ -2285,7 +2286,7 @@
                     <pic:cNvPicPr/>
                   </pic:nvPicPr>
                   <pic:blipFill>
-                    <a:blip r:embed="rId7">
+                    <a:blip r:embed="rId8">
                       <a:extLst>
                         <a:ext uri="{28A0092B-C50C-407E-A947-70E740481C1C}">
                           <a14:useLocalDpi xmlns:a14="http://schemas.microsoft.com/office/drawing/2010/main" val="0"/>
@@ -2331,7 +2332,7 @@
                     <pic:cNvPicPr/>
                   </pic:nvPicPr>
                   <pic:blipFill>
-                    <a:blip r:embed="rId8">
+                    <a:blip r:embed="rId9">
                       <a:extLst>
                         <a:ext uri="{28A0092B-C50C-407E-A947-70E740481C1C}">
                           <a14:useLocalDpi xmlns:a14="http://schemas.microsoft.com/office/drawing/2010/main" val="0"/>
@@ -2377,7 +2378,7 @@
                     <pic:cNvPicPr/>
                   </pic:nvPicPr>
                   <pic:blipFill>
-                    <a:blip r:embed="rId9">
+                    <a:blip r:embed="rId10">
                       <a:extLst>
                         <a:ext uri="{28A0092B-C50C-407E-A947-70E740481C1C}">
                           <a14:useLocalDpi xmlns:a14="http://schemas.microsoft.com/office/drawing/2010/main" val="0"/>
@@ -2423,7 +2424,7 @@
                     <pic:cNvPicPr/>
                   </pic:nvPicPr>
                   <pic:blipFill>
-                    <a:blip r:embed="rId10">
+                    <a:blip r:embed="rId11">
                       <a:extLst>
                         <a:ext uri="{28A0092B-C50C-407E-A947-70E740481C1C}">
                           <a14:useLocalDpi xmlns:a14="http://schemas.microsoft.com/office/drawing/2010/main" val="0"/>
@@ -2452,12 +2453,16 @@
     </w:p>
     <w:p>
       <w:r>
-        <w:t xml:space="preserve">The above designs utilise a basic box style format to primarily simplify the development process and to prevent overwhelming the user for initial impressions. The solution uses no major colours in the design to further simplify the solution and to avoid alienating users with colour impairments that may impact user experience (UX). </w:t>
-      </w:r>
-    </w:p>
-    <w:p>
-      <w:r>
-        <w:t xml:space="preserve">A minimal variation of screens was opted to not only further minimise the development period, but more importantly unify the UI under an almost single screen design, enhancing UX. For this reason, the heading involving the options dropdown, search bar and period box was kept throughout all screens to ensure UI cohesion. </w:t>
+        <w:t xml:space="preserve">The above designs utilise a basic box style format to primarily simplify the development process and to prevent overwhelming the user for initial impressions. The solution uses no major colours in the design to further simplify the solution and to avoid alienating users with colour impairments that may impact UX. </w:t>
+      </w:r>
+    </w:p>
+    <w:p>
+      <w:r>
+        <w:t xml:space="preserve">A minimal variation of screens was opted to not only further minimise the development period, but more importantly unify the UI under an almost single screen design, enhancing UX. For this reason, the heading involving the options dropdown, search bar and period box was kept throughout all </w:t>
+      </w:r>
+      <w:r>
+        <w:lastRenderedPageBreak/>
+        <w:t xml:space="preserve">screens to ensure UI cohesion. </w:t>
       </w:r>
       <w:r>
         <w:t>The basic design for UI should ensure hardware strain is as low as possible without impacting the software requirements.</w:t>

</xml_diff>

<commit_message>
Project Plan renamed, 2.0 added to Design doc by Rokhan
</commit_message>
<xml_diff>
--- a/Software Design Document.docx
+++ b/Software Design Document.docx
@@ -15,20 +15,15 @@
         <w:pStyle w:val="Title"/>
       </w:pPr>
       <w:r>
-        <w:t>&lt;Project Name&gt;</w:t>
+        <w:t>Software Technologies Part A</w:t>
       </w:r>
     </w:p>
     <w:p>
       <w:r>
         <w:t xml:space="preserve">Lachlan Dietrich | </w:t>
       </w:r>
-      <w:proofErr w:type="spellStart"/>
-      <w:r>
-        <w:t>Rokhan</w:t>
-      </w:r>
-      <w:proofErr w:type="spellEnd"/>
-      <w:r>
-        <w:t xml:space="preserve"> Khattak</w:t>
+      <w:r>
+        <w:t>Rokhan Khattak</w:t>
       </w:r>
       <w:r>
         <w:t xml:space="preserve"> | Arsalan H</w:t>
@@ -1211,15 +1206,7 @@
         <w:t xml:space="preserve">Through python-based GUI, the solution is required to display data, formulate a graphical display of such data, complete basic data analysis on given fields and allow for selective searching for specific terms in the data. </w:t>
       </w:r>
       <w:r>
-        <w:t xml:space="preserve">Each of these requirements are possible through python-based programming paired with </w:t>
-      </w:r>
-      <w:proofErr w:type="spellStart"/>
-      <w:r>
-        <w:t>sql</w:t>
-      </w:r>
-      <w:proofErr w:type="spellEnd"/>
-      <w:r>
-        <w:t xml:space="preserve"> database analysis tools. </w:t>
+        <w:t xml:space="preserve">Each of these requirements are possible through python-based programming paired with sql database analysis tools. </w:t>
       </w:r>
     </w:p>
     <w:p>
@@ -1336,15 +1323,7 @@
         <w:t xml:space="preserve">a solution in python, the hardware strain on processing is significantly minimised without disregarding software functionalities. A similar positive outcome is likely for both the economic and time-related costs, as the solution can be developed without any large costs to the development budget and time period. These benefits all allow for the solution to possess a net positive outcome as long as the assigned development requirements and period are closely kept. </w:t>
       </w:r>
       <w:r>
-        <w:t xml:space="preserve">The benefit for a simplified data analysis tool is also possible, leading the solution into </w:t>
-      </w:r>
-      <w:proofErr w:type="gramStart"/>
-      <w:r>
-        <w:t>a</w:t>
-      </w:r>
-      <w:proofErr w:type="gramEnd"/>
-      <w:r>
-        <w:t xml:space="preserve"> untapped market </w:t>
+        <w:t xml:space="preserve">The benefit for a simplified data analysis tool is also possible, leading the solution into a untapped market </w:t>
       </w:r>
       <w:r>
         <w:t xml:space="preserve">for basic analysis tools over the current market </w:t>
@@ -1390,7 +1369,7 @@
         <w:pStyle w:val="Heading2"/>
         <w:numPr>
           <w:ilvl w:val="1"/>
-          <w:numId w:val="2"/>
+          <w:numId w:val="10"/>
         </w:numPr>
       </w:pPr>
       <w:bookmarkStart w:id="5" w:name="_Toc46748627"/>
@@ -1402,270 +1381,1088 @@
     <w:p>
       <w:pPr>
         <w:rPr>
+          <w:bCs/>
+          <w:color w:val="000000" w:themeColor="text1"/>
+        </w:rPr>
+      </w:pPr>
+      <w:r>
+        <w:rPr>
+          <w:bCs/>
+          <w:color w:val="000000" w:themeColor="text1"/>
+        </w:rPr>
+        <w:t xml:space="preserve">Our client target for this usage of this app would be real-estate agents. </w:t>
+      </w:r>
+    </w:p>
+    <w:p>
+      <w:r>
+        <w:t>User Requirements:</w:t>
+      </w:r>
+    </w:p>
+    <w:p>
+      <w:pPr>
+        <w:pStyle w:val="ListParagraph"/>
+        <w:numPr>
+          <w:ilvl w:val="0"/>
+          <w:numId w:val="8"/>
+        </w:numPr>
+      </w:pPr>
+      <w:r>
+        <w:t>Interface:</w:t>
+      </w:r>
+    </w:p>
+    <w:p>
+      <w:pPr>
+        <w:pStyle w:val="ListParagraph"/>
+        <w:numPr>
+          <w:ilvl w:val="1"/>
+          <w:numId w:val="8"/>
+        </w:numPr>
+      </w:pPr>
+      <w:r>
+        <w:t>Users should find the application interface intuitive and easy to navigate.</w:t>
+      </w:r>
+    </w:p>
+    <w:p>
+      <w:pPr>
+        <w:pStyle w:val="ListParagraph"/>
+        <w:numPr>
+          <w:ilvl w:val="1"/>
+          <w:numId w:val="8"/>
+        </w:numPr>
+      </w:pPr>
+      <w:r>
+        <w:t xml:space="preserve">Bright default colour scheme, clear buttons and menus should easily guide the users through the app. </w:t>
+      </w:r>
+    </w:p>
+    <w:p>
+      <w:pPr>
+        <w:pStyle w:val="ListParagraph"/>
+        <w:numPr>
+          <w:ilvl w:val="0"/>
+          <w:numId w:val="8"/>
+        </w:numPr>
+      </w:pPr>
+      <w:r>
+        <w:t xml:space="preserve"> All access to Data: </w:t>
+      </w:r>
+    </w:p>
+    <w:p>
+      <w:pPr>
+        <w:pStyle w:val="ListParagraph"/>
+        <w:numPr>
+          <w:ilvl w:val="1"/>
+          <w:numId w:val="8"/>
+        </w:numPr>
+      </w:pPr>
+      <w:r>
+        <w:t xml:space="preserve">Users need to access the dataset that includes the property-related information. </w:t>
+      </w:r>
+    </w:p>
+    <w:p>
+      <w:pPr>
+        <w:pStyle w:val="ListParagraph"/>
+        <w:numPr>
+          <w:ilvl w:val="0"/>
+          <w:numId w:val="8"/>
+        </w:numPr>
+      </w:pPr>
+      <w:r>
+        <w:t>Visual Data:</w:t>
+      </w:r>
+    </w:p>
+    <w:p>
+      <w:pPr>
+        <w:pStyle w:val="ListParagraph"/>
+        <w:numPr>
+          <w:ilvl w:val="1"/>
+          <w:numId w:val="8"/>
+        </w:numPr>
+      </w:pPr>
+      <w:r>
+        <w:t xml:space="preserve"> Users should be able to visualise property trends, patterns and etc through charts and graphs from the datasets. </w:t>
+      </w:r>
+    </w:p>
+    <w:p>
+      <w:pPr>
+        <w:pStyle w:val="ListParagraph"/>
+        <w:numPr>
+          <w:ilvl w:val="0"/>
+          <w:numId w:val="8"/>
+        </w:numPr>
+      </w:pPr>
+      <w:r>
+        <w:t>Input and Keyword Search:</w:t>
+      </w:r>
+    </w:p>
+    <w:p>
+      <w:pPr>
+        <w:pStyle w:val="ListParagraph"/>
+        <w:numPr>
+          <w:ilvl w:val="1"/>
+          <w:numId w:val="8"/>
+        </w:numPr>
+      </w:pPr>
+      <w:r>
+        <w:t>Users should be able to have the option to enter the time periods and suburbs, to shorten down the data analysis.</w:t>
+      </w:r>
+    </w:p>
+    <w:p>
+      <w:pPr>
+        <w:pStyle w:val="ListParagraph"/>
+        <w:numPr>
+          <w:ilvl w:val="1"/>
+          <w:numId w:val="8"/>
+        </w:numPr>
+      </w:pPr>
+      <w:r>
+        <w:t>The app should provide a search option for the users that shows information from the dataset.</w:t>
+      </w:r>
+    </w:p>
+    <w:p>
+      <w:pPr>
+        <w:pStyle w:val="ListParagraph"/>
+        <w:numPr>
+          <w:ilvl w:val="0"/>
+          <w:numId w:val="9"/>
+        </w:numPr>
+      </w:pPr>
+      <w:r>
+        <w:t>Comparison:</w:t>
+      </w:r>
+    </w:p>
+    <w:p>
+      <w:pPr>
+        <w:pStyle w:val="ListParagraph"/>
+        <w:numPr>
+          <w:ilvl w:val="1"/>
+          <w:numId w:val="9"/>
+        </w:numPr>
+      </w:pPr>
+      <w:r>
+        <w:t xml:space="preserve">Users should be able to compare prices of different properties at specific periods from the graph. </w:t>
+      </w:r>
+    </w:p>
+    <w:p>
+      <w:pPr>
+        <w:pStyle w:val="ListParagraph"/>
+        <w:numPr>
+          <w:ilvl w:val="0"/>
+          <w:numId w:val="9"/>
+        </w:numPr>
+      </w:pPr>
+      <w:r>
+        <w:t>Testing and Reliability:</w:t>
+      </w:r>
+    </w:p>
+    <w:p>
+      <w:pPr>
+        <w:pStyle w:val="ListParagraph"/>
+        <w:numPr>
+          <w:ilvl w:val="1"/>
+          <w:numId w:val="9"/>
+        </w:numPr>
+      </w:pPr>
+      <w:r>
+        <w:t>Users will expect the app to be free issues and run smoothly.</w:t>
+      </w:r>
+    </w:p>
+    <w:p>
+      <w:pPr>
+        <w:pStyle w:val="ListParagraph"/>
+        <w:numPr>
+          <w:ilvl w:val="1"/>
+          <w:numId w:val="9"/>
+        </w:numPr>
+      </w:pPr>
+      <w:r>
+        <w:t xml:space="preserve"> Thorough testing should be conducted to ensure the app's functionality and accuracy.</w:t>
+      </w:r>
+    </w:p>
+    <w:p>
+      <w:pPr>
+        <w:pStyle w:val="ListParagraph"/>
+        <w:numPr>
+          <w:ilvl w:val="0"/>
+          <w:numId w:val="9"/>
+        </w:numPr>
+      </w:pPr>
+      <w:r>
+        <w:t>Compatibility:</w:t>
+      </w:r>
+    </w:p>
+    <w:p>
+      <w:pPr>
+        <w:pStyle w:val="ListParagraph"/>
+        <w:numPr>
+          <w:ilvl w:val="1"/>
+          <w:numId w:val="9"/>
+        </w:numPr>
+      </w:pPr>
+      <w:r>
+        <w:t xml:space="preserve"> The application can be used on both apple and android operating systems.</w:t>
+      </w:r>
+    </w:p>
+    <w:p>
+      <w:pPr>
+        <w:pStyle w:val="Heading2"/>
+        <w:numPr>
+          <w:ilvl w:val="1"/>
+          <w:numId w:val="10"/>
+        </w:numPr>
+      </w:pPr>
+      <w:r>
+        <w:t>Software Requirements</w:t>
+      </w:r>
+    </w:p>
+    <w:p>
+      <w:pPr>
+        <w:pStyle w:val="ListParagraph"/>
+        <w:numPr>
+          <w:ilvl w:val="0"/>
+          <w:numId w:val="11"/>
+        </w:numPr>
+      </w:pPr>
+      <w:r>
+        <w:t>Input and Keyword Search:</w:t>
+      </w:r>
+    </w:p>
+    <w:p>
+      <w:pPr>
+        <w:pStyle w:val="ListParagraph"/>
+        <w:numPr>
+          <w:ilvl w:val="1"/>
+          <w:numId w:val="11"/>
+        </w:numPr>
+      </w:pPr>
+      <w:r>
+        <w:t>Users shall be able to input specific time periods and suburbs to refine data analysis.</w:t>
+      </w:r>
+    </w:p>
+    <w:p>
+      <w:pPr>
+        <w:pStyle w:val="ListParagraph"/>
+        <w:numPr>
+          <w:ilvl w:val="1"/>
+          <w:numId w:val="11"/>
+        </w:numPr>
+      </w:pPr>
+      <w:r>
+        <w:t>The app shall include a search feature that allows users to retrieve information from the dataset based on keywords.</w:t>
+      </w:r>
+    </w:p>
+    <w:p>
+      <w:pPr>
+        <w:pStyle w:val="ListParagraph"/>
+        <w:numPr>
+          <w:ilvl w:val="0"/>
+          <w:numId w:val="11"/>
+        </w:numPr>
+      </w:pPr>
+      <w:r>
+        <w:t>Data Breakdown:</w:t>
+      </w:r>
+    </w:p>
+    <w:p>
+      <w:pPr>
+        <w:pStyle w:val="ListParagraph"/>
+        <w:numPr>
+          <w:ilvl w:val="1"/>
+          <w:numId w:val="11"/>
+        </w:numPr>
+      </w:pPr>
+      <w:r>
+        <w:t>The app shall provide visualizations to display the distribution of location, price etc.</w:t>
+      </w:r>
+    </w:p>
+    <w:p>
+      <w:pPr>
+        <w:pStyle w:val="ListParagraph"/>
+        <w:numPr>
+          <w:ilvl w:val="0"/>
+          <w:numId w:val="11"/>
+        </w:numPr>
+      </w:pPr>
+      <w:r>
+        <w:t xml:space="preserve">User Interaction: </w:t>
+      </w:r>
+    </w:p>
+    <w:p>
+      <w:pPr>
+        <w:pStyle w:val="ListParagraph"/>
+        <w:numPr>
+          <w:ilvl w:val="1"/>
+          <w:numId w:val="11"/>
+        </w:numPr>
+      </w:pPr>
+      <w:r>
+        <w:t>The app shall enable users to execute keyword searches in the data.</w:t>
+      </w:r>
+    </w:p>
+    <w:p>
+      <w:pPr>
+        <w:pStyle w:val="ListParagraph"/>
+        <w:numPr>
+          <w:ilvl w:val="0"/>
+          <w:numId w:val="11"/>
+        </w:numPr>
+      </w:pPr>
+      <w:r>
+        <w:t>Importation:</w:t>
+      </w:r>
+    </w:p>
+    <w:p>
+      <w:pPr>
+        <w:pStyle w:val="ListParagraph"/>
+        <w:numPr>
+          <w:ilvl w:val="1"/>
+          <w:numId w:val="11"/>
+        </w:numPr>
+      </w:pPr>
+      <w:r>
+        <w:t>The program shall allow the importation of data sets in various formats.</w:t>
+      </w:r>
+    </w:p>
+    <w:p>
+      <w:pPr>
+        <w:pStyle w:val="ListParagraph"/>
+        <w:numPr>
+          <w:ilvl w:val="0"/>
+          <w:numId w:val="11"/>
+        </w:numPr>
+      </w:pPr>
+      <w:r>
+        <w:t>Analysis:</w:t>
+      </w:r>
+    </w:p>
+    <w:p>
+      <w:pPr>
+        <w:pStyle w:val="ListParagraph"/>
+        <w:numPr>
+          <w:ilvl w:val="1"/>
+          <w:numId w:val="11"/>
+        </w:numPr>
+      </w:pPr>
+      <w:r>
+        <w:t xml:space="preserve">It shall visualize all the pricing displays through graphs. </w:t>
+      </w:r>
+    </w:p>
+    <w:p>
+      <w:pPr>
+        <w:rPr>
           <w:color w:val="FF0000"/>
         </w:rPr>
       </w:pPr>
-      <w:r>
-        <w:rPr>
-          <w:color w:val="FF0000"/>
-        </w:rPr>
-        <w:t>In this section you detail how a user is supposed to interact with or use your program</w:t>
-      </w:r>
-      <w:r>
-        <w:rPr>
-          <w:color w:val="FF0000"/>
-        </w:rPr>
-        <w:t xml:space="preserve">. What do they </w:t>
-      </w:r>
-      <w:r>
-        <w:rPr>
-          <w:b/>
-          <w:i/>
-          <w:color w:val="FF0000"/>
-        </w:rPr>
-        <w:t>need</w:t>
-      </w:r>
-      <w:r>
-        <w:rPr>
-          <w:color w:val="FF0000"/>
-        </w:rPr>
-        <w:t xml:space="preserve"> to be able to do? This should all be from the end </w:t>
-      </w:r>
-      <w:proofErr w:type="gramStart"/>
-      <w:r>
-        <w:rPr>
-          <w:color w:val="FF0000"/>
-        </w:rPr>
-        <w:t>users</w:t>
-      </w:r>
-      <w:proofErr w:type="gramEnd"/>
-      <w:r>
-        <w:rPr>
-          <w:color w:val="FF0000"/>
-        </w:rPr>
-        <w:t xml:space="preserve"> perspective. </w:t>
-      </w:r>
-      <w:r>
-        <w:rPr>
-          <w:color w:val="FF0000"/>
-        </w:rPr>
-        <w:t>Can be a combination of narrative text and listing of needs.</w:t>
-      </w:r>
-      <w:r>
-        <w:rPr>
-          <w:color w:val="FF0000"/>
-        </w:rPr>
-        <w:t xml:space="preserve"> </w:t>
-      </w:r>
-    </w:p>
-    <w:p>
-      <w:pPr>
-        <w:rPr>
-          <w:color w:val="FF0000"/>
-        </w:rPr>
-      </w:pPr>
-      <w:r>
-        <w:rPr>
-          <w:b/>
-          <w:color w:val="FF0000"/>
-        </w:rPr>
-        <w:t xml:space="preserve">Assignment </w:t>
-      </w:r>
-      <w:proofErr w:type="gramStart"/>
-      <w:r>
-        <w:rPr>
-          <w:b/>
-          <w:color w:val="FF0000"/>
-        </w:rPr>
-        <w:t>note</w:t>
-      </w:r>
-      <w:proofErr w:type="gramEnd"/>
-      <w:r>
-        <w:rPr>
-          <w:b/>
-          <w:color w:val="FF0000"/>
-        </w:rPr>
-        <w:t>: You have not been given a client/user, so you can make one up. Who do you think would be using your software?</w:t>
-      </w:r>
-    </w:p>
-    <w:p/>
+    </w:p>
     <w:p>
       <w:pPr>
         <w:pStyle w:val="Heading2"/>
         <w:numPr>
           <w:ilvl w:val="1"/>
-          <w:numId w:val="2"/>
-        </w:numPr>
-      </w:pPr>
-      <w:r>
-        <w:t xml:space="preserve">Software </w:t>
-      </w:r>
-      <w:r>
-        <w:t>Requirements</w:t>
-      </w:r>
-    </w:p>
-    <w:p>
-      <w:pPr>
-        <w:rPr>
-          <w:color w:val="FF0000"/>
-        </w:rPr>
-      </w:pPr>
-      <w:r>
-        <w:rPr>
-          <w:color w:val="FF0000"/>
-        </w:rPr>
-        <w:t xml:space="preserve">In this section you </w:t>
-      </w:r>
-      <w:r>
-        <w:rPr>
-          <w:color w:val="FF0000"/>
-        </w:rPr>
-        <w:t>detail what the</w:t>
-      </w:r>
-      <w:r>
-        <w:rPr>
-          <w:color w:val="FF0000"/>
-        </w:rPr>
-        <w:t xml:space="preserve"> </w:t>
-      </w:r>
-      <w:r>
-        <w:rPr>
-          <w:color w:val="FF0000"/>
-        </w:rPr>
-        <w:t xml:space="preserve">requirements for the software are. What functionality will it provide? </w:t>
-      </w:r>
-      <w:r>
-        <w:rPr>
-          <w:color w:val="FF0000"/>
-        </w:rPr>
-        <w:t>This is usually a formal listing, with requirements often using the word ‘Shall’. IE:</w:t>
-      </w:r>
-    </w:p>
-    <w:p>
-      <w:pPr>
-        <w:ind w:firstLine="284"/>
-        <w:rPr>
-          <w:color w:val="FF0000"/>
-        </w:rPr>
-      </w:pPr>
-      <w:r>
-        <w:rPr>
-          <w:color w:val="FF0000"/>
-        </w:rPr>
-        <w:t>R</w:t>
-      </w:r>
-      <w:r>
-        <w:rPr>
-          <w:color w:val="FF0000"/>
-        </w:rPr>
-        <w:t>1.</w:t>
-      </w:r>
-      <w:r>
-        <w:rPr>
-          <w:color w:val="FF0000"/>
-        </w:rPr>
-        <w:t xml:space="preserve">1 </w:t>
-      </w:r>
-      <w:r>
-        <w:rPr>
-          <w:color w:val="FF0000"/>
-        </w:rPr>
-        <w:t>The program shall accept multiple file names as arguments from the command line.</w:t>
-      </w:r>
-    </w:p>
-    <w:p>
-      <w:pPr>
-        <w:ind w:firstLine="284"/>
-        <w:rPr>
-          <w:color w:val="FF0000"/>
-        </w:rPr>
-      </w:pPr>
-      <w:r>
-        <w:rPr>
-          <w:color w:val="FF0000"/>
-        </w:rPr>
-        <w:t xml:space="preserve">R1.2 </w:t>
-      </w:r>
-      <w:r>
-        <w:rPr>
-          <w:color w:val="FF0000"/>
-        </w:rPr>
-        <w:t>Each file name can be a simple file name or include the full path of the file with one or more levels.</w:t>
-      </w:r>
-    </w:p>
-    <w:p>
-      <w:pPr>
-        <w:ind w:firstLine="284"/>
-        <w:rPr>
-          <w:color w:val="FF0000"/>
-        </w:rPr>
-      </w:pPr>
-      <w:r>
-        <w:rPr>
-          <w:color w:val="FF0000"/>
-        </w:rPr>
-        <w:t>etc …</w:t>
-      </w:r>
-    </w:p>
-    <w:p>
-      <w:pPr>
-        <w:rPr>
-          <w:color w:val="FF0000"/>
-        </w:rPr>
-      </w:pPr>
-      <w:r>
-        <w:rPr>
-          <w:color w:val="FF0000"/>
-        </w:rPr>
-        <w:t>Can be primarily functional requirements, though you may include other types if you think of them.</w:t>
-      </w:r>
-    </w:p>
-    <w:p>
-      <w:pPr>
-        <w:rPr>
-          <w:color w:val="FF0000"/>
-        </w:rPr>
-      </w:pPr>
-    </w:p>
-    <w:p>
-      <w:pPr>
-        <w:pStyle w:val="Heading2"/>
+          <w:numId w:val="10"/>
+        </w:numPr>
+      </w:pPr>
+      <w:bookmarkStart w:id="6" w:name="_Toc46748629"/>
+      <w:r>
+        <w:lastRenderedPageBreak/>
+        <w:t>Use Cases</w:t>
+      </w:r>
+      <w:bookmarkEnd w:id="6"/>
+      <w:r>
+        <w:t xml:space="preserve"> &amp; Use Case Diagrams</w:t>
+      </w:r>
+    </w:p>
+    <w:p>
+      <w:pPr>
+        <w:pStyle w:val="ListParagraph"/>
+        <w:numPr>
+          <w:ilvl w:val="0"/>
+          <w:numId w:val="12"/>
+        </w:numPr>
+        <w:rPr>
+          <w:color w:val="000000" w:themeColor="text1"/>
+        </w:rPr>
+      </w:pPr>
+      <w:r>
+        <w:rPr>
+          <w:color w:val="000000" w:themeColor="text1"/>
+        </w:rPr>
+        <w:t>Visualising Property Data:</w:t>
+      </w:r>
+    </w:p>
+    <w:p>
+      <w:pPr>
+        <w:pStyle w:val="ListParagraph"/>
         <w:numPr>
           <w:ilvl w:val="1"/>
-          <w:numId w:val="2"/>
-        </w:numPr>
-      </w:pPr>
-      <w:bookmarkStart w:id="6" w:name="_Toc46748629"/>
-      <w:r>
-        <w:t>Use Cases</w:t>
-      </w:r>
-      <w:bookmarkEnd w:id="6"/>
-      <w:r>
-        <w:t xml:space="preserve"> &amp; Use Case Diagrams</w:t>
-      </w:r>
-    </w:p>
-    <w:p>
-      <w:pPr>
-        <w:rPr>
-          <w:color w:val="FF0000"/>
-        </w:rPr>
-      </w:pPr>
-      <w:r>
-        <w:rPr>
-          <w:color w:val="FF0000"/>
-        </w:rPr>
-        <w:t xml:space="preserve">In this section you </w:t>
-      </w:r>
-      <w:r>
-        <w:rPr>
-          <w:color w:val="FF0000"/>
-        </w:rPr>
-        <w:t>provide some use cases showing how people may use your software.</w:t>
-      </w:r>
-    </w:p>
-    <w:p/>
-    <w:p/>
-    <w:p/>
+          <w:numId w:val="12"/>
+        </w:numPr>
+        <w:rPr>
+          <w:color w:val="000000" w:themeColor="text1"/>
+        </w:rPr>
+      </w:pPr>
+      <w:r>
+        <w:rPr>
+          <w:color w:val="000000" w:themeColor="text1"/>
+        </w:rPr>
+        <w:t>Actor: The Real Estate Agent</w:t>
+      </w:r>
+    </w:p>
+    <w:p>
+      <w:pPr>
+        <w:pStyle w:val="ListParagraph"/>
+        <w:numPr>
+          <w:ilvl w:val="1"/>
+          <w:numId w:val="12"/>
+        </w:numPr>
+        <w:rPr>
+          <w:color w:val="000000" w:themeColor="text1"/>
+        </w:rPr>
+      </w:pPr>
+      <w:r>
+        <w:rPr>
+          <w:color w:val="000000" w:themeColor="text1"/>
+        </w:rPr>
+        <w:t>Description: Accessing property data.</w:t>
+      </w:r>
+    </w:p>
+    <w:p>
+      <w:pPr>
+        <w:pStyle w:val="ListParagraph"/>
+        <w:numPr>
+          <w:ilvl w:val="1"/>
+          <w:numId w:val="12"/>
+        </w:numPr>
+        <w:rPr>
+          <w:color w:val="000000" w:themeColor="text1"/>
+        </w:rPr>
+      </w:pPr>
+      <w:r>
+        <w:rPr>
+          <w:color w:val="000000" w:themeColor="text1"/>
+        </w:rPr>
+        <w:t>Event: The user selects the "Display Graph" option from the menu bar located at the top of the screen. The app provides access to the data with the graphical representation.</w:t>
+      </w:r>
+    </w:p>
+    <w:p>
+      <w:pPr>
+        <w:pStyle w:val="ListParagraph"/>
+        <w:numPr>
+          <w:ilvl w:val="0"/>
+          <w:numId w:val="12"/>
+        </w:numPr>
+        <w:rPr>
+          <w:color w:val="000000" w:themeColor="text1"/>
+        </w:rPr>
+      </w:pPr>
+      <w:r>
+        <w:rPr>
+          <w:color w:val="000000" w:themeColor="text1"/>
+        </w:rPr>
+        <w:t>Home Screen:</w:t>
+      </w:r>
+    </w:p>
+    <w:p>
+      <w:pPr>
+        <w:pStyle w:val="ListParagraph"/>
+        <w:numPr>
+          <w:ilvl w:val="1"/>
+          <w:numId w:val="12"/>
+        </w:numPr>
+        <w:rPr>
+          <w:color w:val="000000" w:themeColor="text1"/>
+        </w:rPr>
+      </w:pPr>
+      <w:r>
+        <w:rPr>
+          <w:color w:val="000000" w:themeColor="text1"/>
+        </w:rPr>
+        <w:t>Actor: The Real Estate Agent</w:t>
+      </w:r>
+    </w:p>
+    <w:p>
+      <w:pPr>
+        <w:pStyle w:val="ListParagraph"/>
+        <w:numPr>
+          <w:ilvl w:val="1"/>
+          <w:numId w:val="12"/>
+        </w:numPr>
+        <w:rPr>
+          <w:color w:val="000000" w:themeColor="text1"/>
+        </w:rPr>
+      </w:pPr>
+      <w:r>
+        <w:rPr>
+          <w:color w:val="000000" w:themeColor="text1"/>
+        </w:rPr>
+        <w:t>Description: Accessing and opening a dataset to view.</w:t>
+      </w:r>
+    </w:p>
+    <w:p>
+      <w:pPr>
+        <w:pStyle w:val="ListParagraph"/>
+        <w:numPr>
+          <w:ilvl w:val="1"/>
+          <w:numId w:val="12"/>
+        </w:numPr>
+        <w:rPr>
+          <w:color w:val="000000" w:themeColor="text1"/>
+        </w:rPr>
+      </w:pPr>
+      <w:r>
+        <w:rPr>
+          <w:color w:val="000000" w:themeColor="text1"/>
+        </w:rPr>
+        <w:t>Event: The user opens the app:</w:t>
+      </w:r>
+    </w:p>
+    <w:p>
+      <w:pPr>
+        <w:pStyle w:val="ListParagraph"/>
+        <w:numPr>
+          <w:ilvl w:val="2"/>
+          <w:numId w:val="12"/>
+        </w:numPr>
+        <w:rPr>
+          <w:color w:val="000000" w:themeColor="text1"/>
+        </w:rPr>
+      </w:pPr>
+      <w:r>
+        <w:rPr>
+          <w:color w:val="000000" w:themeColor="text1"/>
+        </w:rPr>
+        <w:t>The user clicks on the "Select Database" button to select a dataset file.</w:t>
+      </w:r>
+    </w:p>
+    <w:p>
+      <w:pPr>
+        <w:pStyle w:val="ListParagraph"/>
+        <w:numPr>
+          <w:ilvl w:val="2"/>
+          <w:numId w:val="12"/>
+        </w:numPr>
+        <w:rPr>
+          <w:color w:val="000000" w:themeColor="text1"/>
+        </w:rPr>
+      </w:pPr>
+      <w:r>
+        <w:rPr>
+          <w:color w:val="000000" w:themeColor="text1"/>
+        </w:rPr>
+        <w:t xml:space="preserve">It takes .xml, .csv and .json. </w:t>
+      </w:r>
+    </w:p>
+    <w:p>
+      <w:pPr>
+        <w:pStyle w:val="ListParagraph"/>
+        <w:numPr>
+          <w:ilvl w:val="2"/>
+          <w:numId w:val="12"/>
+        </w:numPr>
+        <w:rPr>
+          <w:color w:val="000000" w:themeColor="text1"/>
+        </w:rPr>
+      </w:pPr>
+      <w:r>
+        <w:rPr>
+          <w:color w:val="000000" w:themeColor="text1"/>
+        </w:rPr>
+        <w:t xml:space="preserve">Once the files open the user will be taken to the next page. </w:t>
+      </w:r>
+    </w:p>
+    <w:p>
+      <w:pPr>
+        <w:pStyle w:val="ListParagraph"/>
+        <w:numPr>
+          <w:ilvl w:val="0"/>
+          <w:numId w:val="12"/>
+        </w:numPr>
+        <w:rPr>
+          <w:color w:val="000000" w:themeColor="text1"/>
+        </w:rPr>
+      </w:pPr>
+      <w:r>
+        <w:rPr>
+          <w:color w:val="000000" w:themeColor="text1"/>
+        </w:rPr>
+        <w:t>Data:</w:t>
+      </w:r>
+    </w:p>
+    <w:p>
+      <w:pPr>
+        <w:pStyle w:val="ListParagraph"/>
+        <w:numPr>
+          <w:ilvl w:val="1"/>
+          <w:numId w:val="12"/>
+        </w:numPr>
+        <w:rPr>
+          <w:color w:val="000000" w:themeColor="text1"/>
+        </w:rPr>
+      </w:pPr>
+      <w:r>
+        <w:rPr>
+          <w:color w:val="000000" w:themeColor="text1"/>
+        </w:rPr>
+        <w:t>Actor: The Real Estate Agent</w:t>
+      </w:r>
+    </w:p>
+    <w:p>
+      <w:pPr>
+        <w:pStyle w:val="ListParagraph"/>
+        <w:numPr>
+          <w:ilvl w:val="1"/>
+          <w:numId w:val="12"/>
+        </w:numPr>
+        <w:rPr>
+          <w:color w:val="000000" w:themeColor="text1"/>
+        </w:rPr>
+      </w:pPr>
+      <w:r>
+        <w:rPr>
+          <w:color w:val="000000" w:themeColor="text1"/>
+        </w:rPr>
+        <w:t xml:space="preserve">Description: Reading the dataset after opening it. </w:t>
+      </w:r>
+    </w:p>
+    <w:p>
+      <w:pPr>
+        <w:pStyle w:val="ListParagraph"/>
+        <w:numPr>
+          <w:ilvl w:val="1"/>
+          <w:numId w:val="12"/>
+        </w:numPr>
+        <w:rPr>
+          <w:color w:val="000000" w:themeColor="text1"/>
+        </w:rPr>
+      </w:pPr>
+      <w:r>
+        <w:rPr>
+          <w:color w:val="000000" w:themeColor="text1"/>
+        </w:rPr>
+        <w:t>Event: After the data has been opened a dropdown of the whole dataset is present</w:t>
+      </w:r>
+    </w:p>
+    <w:p>
+      <w:pPr>
+        <w:pStyle w:val="ListParagraph"/>
+        <w:numPr>
+          <w:ilvl w:val="0"/>
+          <w:numId w:val="12"/>
+        </w:numPr>
+        <w:rPr>
+          <w:color w:val="000000" w:themeColor="text1"/>
+        </w:rPr>
+      </w:pPr>
+      <w:r>
+        <w:rPr>
+          <w:color w:val="000000" w:themeColor="text1"/>
+        </w:rPr>
+        <w:t>Keyword Search:</w:t>
+      </w:r>
+    </w:p>
+    <w:p>
+      <w:pPr>
+        <w:pStyle w:val="ListParagraph"/>
+        <w:numPr>
+          <w:ilvl w:val="1"/>
+          <w:numId w:val="12"/>
+        </w:numPr>
+        <w:rPr>
+          <w:color w:val="000000" w:themeColor="text1"/>
+        </w:rPr>
+      </w:pPr>
+      <w:r>
+        <w:rPr>
+          <w:color w:val="000000" w:themeColor="text1"/>
+        </w:rPr>
+        <w:t>Actor: The Real Estate Agent</w:t>
+      </w:r>
+    </w:p>
+    <w:p>
+      <w:pPr>
+        <w:pStyle w:val="ListParagraph"/>
+        <w:numPr>
+          <w:ilvl w:val="1"/>
+          <w:numId w:val="12"/>
+        </w:numPr>
+        <w:rPr>
+          <w:color w:val="000000" w:themeColor="text1"/>
+        </w:rPr>
+      </w:pPr>
+      <w:r>
+        <w:rPr>
+          <w:color w:val="000000" w:themeColor="text1"/>
+        </w:rPr>
+        <w:t>Description: Searching through the comments using the search button.</w:t>
+      </w:r>
+    </w:p>
+    <w:p>
+      <w:pPr>
+        <w:pStyle w:val="ListParagraph"/>
+        <w:numPr>
+          <w:ilvl w:val="1"/>
+          <w:numId w:val="12"/>
+        </w:numPr>
+        <w:rPr>
+          <w:color w:val="000000" w:themeColor="text1"/>
+        </w:rPr>
+      </w:pPr>
+      <w:r>
+        <w:rPr>
+          <w:color w:val="000000" w:themeColor="text1"/>
+        </w:rPr>
+        <w:t xml:space="preserve">Event: Top right there will be a “Search “ button where the user can do keyword searches through the dataset. </w:t>
+      </w:r>
+    </w:p>
+    <w:p>
+      <w:pPr>
+        <w:pStyle w:val="ListParagraph"/>
+        <w:numPr>
+          <w:ilvl w:val="0"/>
+          <w:numId w:val="12"/>
+        </w:numPr>
+        <w:rPr>
+          <w:color w:val="000000" w:themeColor="text1"/>
+        </w:rPr>
+      </w:pPr>
+      <w:r>
+        <w:rPr>
+          <w:color w:val="000000" w:themeColor="text1"/>
+        </w:rPr>
+        <w:t>Closing of the software:</w:t>
+      </w:r>
+    </w:p>
+    <w:p>
+      <w:pPr>
+        <w:pStyle w:val="ListParagraph"/>
+        <w:numPr>
+          <w:ilvl w:val="1"/>
+          <w:numId w:val="12"/>
+        </w:numPr>
+        <w:rPr>
+          <w:color w:val="000000" w:themeColor="text1"/>
+        </w:rPr>
+      </w:pPr>
+      <w:r>
+        <w:rPr>
+          <w:color w:val="000000" w:themeColor="text1"/>
+        </w:rPr>
+        <w:t>Actor: Real Estate Agent</w:t>
+      </w:r>
+    </w:p>
+    <w:p>
+      <w:pPr>
+        <w:pStyle w:val="ListParagraph"/>
+        <w:numPr>
+          <w:ilvl w:val="1"/>
+          <w:numId w:val="12"/>
+        </w:numPr>
+        <w:rPr>
+          <w:color w:val="000000" w:themeColor="text1"/>
+        </w:rPr>
+      </w:pPr>
+      <w:r>
+        <w:rPr>
+          <w:color w:val="000000" w:themeColor="text1"/>
+        </w:rPr>
+        <w:t>Description: close button closing the whole software</w:t>
+      </w:r>
+    </w:p>
+    <w:p>
+      <w:pPr>
+        <w:pStyle w:val="ListParagraph"/>
+        <w:numPr>
+          <w:ilvl w:val="1"/>
+          <w:numId w:val="12"/>
+        </w:numPr>
+        <w:rPr>
+          <w:color w:val="000000" w:themeColor="text1"/>
+        </w:rPr>
+      </w:pPr>
+      <w:r>
+        <w:rPr>
+          <w:color w:val="000000" w:themeColor="text1"/>
+        </w:rPr>
+        <w:t xml:space="preserve">Event: The user will press the “close “ button and it will close the whole software.  </w:t>
+      </w:r>
+    </w:p>
+    <w:p>
+      <w:pPr>
+        <w:rPr>
+          <w:color w:val="000000" w:themeColor="text1"/>
+        </w:rPr>
+      </w:pPr>
+      <w:r>
+        <w:rPr>
+          <w:color w:val="000000" w:themeColor="text1"/>
+        </w:rPr>
+        <w:t xml:space="preserve">Three Use Case Diagrams: </w:t>
+      </w:r>
+    </w:p>
+    <w:tbl>
+      <w:tblPr>
+        <w:tblStyle w:val="TableGrid"/>
+        <w:tblW w:w="0" w:type="auto"/>
+        <w:tblInd w:w="0" w:type="dxa"/>
+        <w:tblLook w:val="04A0" w:firstRow="1" w:lastRow="0" w:firstColumn="1" w:lastColumn="0" w:noHBand="0" w:noVBand="1"/>
+      </w:tblPr>
+      <w:tblGrid>
+        <w:gridCol w:w="3005"/>
+        <w:gridCol w:w="3005"/>
+        <w:gridCol w:w="3006"/>
+      </w:tblGrid>
+      <w:tr>
+        <w:tc>
+          <w:tcPr>
+            <w:tcW w:w="3005" w:type="dxa"/>
+            <w:tcBorders>
+              <w:top w:val="single" w:sz="4" w:space="0" w:color="auto"/>
+              <w:left w:val="single" w:sz="4" w:space="0" w:color="auto"/>
+              <w:bottom w:val="single" w:sz="4" w:space="0" w:color="auto"/>
+              <w:right w:val="single" w:sz="4" w:space="0" w:color="auto"/>
+            </w:tcBorders>
+            <w:hideMark/>
+          </w:tcPr>
+          <w:p>
+            <w:pPr>
+              <w:spacing w:after="0" w:line="240" w:lineRule="auto"/>
+              <w:rPr>
+                <w:color w:val="000000" w:themeColor="text1"/>
+              </w:rPr>
+            </w:pPr>
+            <w:r>
+              <w:rPr>
+                <w:noProof/>
+              </w:rPr>
+              <w:drawing>
+                <wp:anchor distT="0" distB="0" distL="114300" distR="114300" simplePos="0" relativeHeight="251660288" behindDoc="0" locked="0" layoutInCell="1" allowOverlap="1" wp14:anchorId="5F43FD2A" wp14:editId="736AE131">
+                  <wp:simplePos x="0" y="0"/>
+                  <wp:positionH relativeFrom="column">
+                    <wp:posOffset>264160</wp:posOffset>
+                  </wp:positionH>
+                  <wp:positionV relativeFrom="paragraph">
+                    <wp:posOffset>186055</wp:posOffset>
+                  </wp:positionV>
+                  <wp:extent cx="887095" cy="2458085"/>
+                  <wp:effectExtent l="0" t="0" r="8255" b="0"/>
+                  <wp:wrapTopAndBottom/>
+                  <wp:docPr id="141721463" name="Picture 9" descr="A diagram of a data set&#10;&#10;Description automatically generated"/>
+                  <wp:cNvGraphicFramePr>
+                    <a:graphicFrameLocks xmlns:a="http://schemas.openxmlformats.org/drawingml/2006/main" noChangeAspect="1"/>
+                  </wp:cNvGraphicFramePr>
+                  <a:graphic xmlns:a="http://schemas.openxmlformats.org/drawingml/2006/main">
+                    <a:graphicData uri="http://schemas.openxmlformats.org/drawingml/2006/picture">
+                      <pic:pic xmlns:pic="http://schemas.openxmlformats.org/drawingml/2006/picture">
+                        <pic:nvPicPr>
+                          <pic:cNvPr id="0" name="Picture 1" descr="A diagram of a data set&#10;&#10;Description automatically generated"/>
+                          <pic:cNvPicPr>
+                            <a:picLocks noChangeAspect="1" noChangeArrowheads="1"/>
+                          </pic:cNvPicPr>
+                        </pic:nvPicPr>
+                        <pic:blipFill>
+                          <a:blip r:embed="rId6">
+                            <a:extLst>
+                              <a:ext uri="{28A0092B-C50C-407E-A947-70E740481C1C}">
+                                <a14:useLocalDpi xmlns:a14="http://schemas.microsoft.com/office/drawing/2010/main" val="0"/>
+                              </a:ext>
+                            </a:extLst>
+                          </a:blip>
+                          <a:srcRect/>
+                          <a:stretch>
+                            <a:fillRect/>
+                          </a:stretch>
+                        </pic:blipFill>
+                        <pic:spPr bwMode="auto">
+                          <a:xfrm>
+                            <a:off x="0" y="0"/>
+                            <a:ext cx="887095" cy="2458085"/>
+                          </a:xfrm>
+                          <a:prstGeom prst="rect">
+                            <a:avLst/>
+                          </a:prstGeom>
+                          <a:noFill/>
+                        </pic:spPr>
+                      </pic:pic>
+                    </a:graphicData>
+                  </a:graphic>
+                  <wp14:sizeRelH relativeFrom="page">
+                    <wp14:pctWidth>0</wp14:pctWidth>
+                  </wp14:sizeRelH>
+                  <wp14:sizeRelV relativeFrom="page">
+                    <wp14:pctHeight>0</wp14:pctHeight>
+                  </wp14:sizeRelV>
+                </wp:anchor>
+              </w:drawing>
+            </w:r>
+          </w:p>
+        </w:tc>
+        <w:tc>
+          <w:tcPr>
+            <w:tcW w:w="3005" w:type="dxa"/>
+            <w:tcBorders>
+              <w:top w:val="single" w:sz="4" w:space="0" w:color="auto"/>
+              <w:left w:val="single" w:sz="4" w:space="0" w:color="auto"/>
+              <w:bottom w:val="single" w:sz="4" w:space="0" w:color="auto"/>
+              <w:right w:val="single" w:sz="4" w:space="0" w:color="auto"/>
+            </w:tcBorders>
+            <w:hideMark/>
+          </w:tcPr>
+          <w:p>
+            <w:pPr>
+              <w:rPr>
+                <w:color w:val="000000" w:themeColor="text1"/>
+              </w:rPr>
+            </w:pPr>
+            <w:r>
+              <w:rPr>
+                <w:noProof/>
+              </w:rPr>
+              <w:drawing>
+                <wp:anchor distT="0" distB="0" distL="114300" distR="114300" simplePos="0" relativeHeight="251661312" behindDoc="0" locked="0" layoutInCell="1" allowOverlap="1" wp14:anchorId="4E54113E" wp14:editId="4DB56487">
+                  <wp:simplePos x="0" y="0"/>
+                  <wp:positionH relativeFrom="column">
+                    <wp:posOffset>342900</wp:posOffset>
+                  </wp:positionH>
+                  <wp:positionV relativeFrom="paragraph">
+                    <wp:posOffset>327025</wp:posOffset>
+                  </wp:positionV>
+                  <wp:extent cx="1020445" cy="2312670"/>
+                  <wp:effectExtent l="0" t="0" r="8255" b="0"/>
+                  <wp:wrapTopAndBottom/>
+                  <wp:docPr id="1429245228" name="Picture 8" descr="A diagram of a data processing process&#10;&#10;Description automatically generated"/>
+                  <wp:cNvGraphicFramePr>
+                    <a:graphicFrameLocks xmlns:a="http://schemas.openxmlformats.org/drawingml/2006/main" noChangeAspect="1"/>
+                  </wp:cNvGraphicFramePr>
+                  <a:graphic xmlns:a="http://schemas.openxmlformats.org/drawingml/2006/main">
+                    <a:graphicData uri="http://schemas.openxmlformats.org/drawingml/2006/picture">
+                      <pic:pic xmlns:pic="http://schemas.openxmlformats.org/drawingml/2006/picture">
+                        <pic:nvPicPr>
+                          <pic:cNvPr id="1429245228" name="Picture 8" descr="A diagram of a data processing process&#10;&#10;Description automatically generated"/>
+                          <pic:cNvPicPr>
+                            <a:picLocks noChangeAspect="1" noChangeArrowheads="1"/>
+                          </pic:cNvPicPr>
+                        </pic:nvPicPr>
+                        <pic:blipFill>
+                          <a:blip r:embed="rId7">
+                            <a:extLst>
+                              <a:ext uri="{28A0092B-C50C-407E-A947-70E740481C1C}">
+                                <a14:useLocalDpi xmlns:a14="http://schemas.microsoft.com/office/drawing/2010/main" val="0"/>
+                              </a:ext>
+                            </a:extLst>
+                          </a:blip>
+                          <a:srcRect/>
+                          <a:stretch>
+                            <a:fillRect/>
+                          </a:stretch>
+                        </pic:blipFill>
+                        <pic:spPr bwMode="auto">
+                          <a:xfrm>
+                            <a:off x="0" y="0"/>
+                            <a:ext cx="1020445" cy="2312670"/>
+                          </a:xfrm>
+                          <a:prstGeom prst="rect">
+                            <a:avLst/>
+                          </a:prstGeom>
+                          <a:noFill/>
+                        </pic:spPr>
+                      </pic:pic>
+                    </a:graphicData>
+                  </a:graphic>
+                  <wp14:sizeRelH relativeFrom="page">
+                    <wp14:pctWidth>0</wp14:pctWidth>
+                  </wp14:sizeRelH>
+                  <wp14:sizeRelV relativeFrom="page">
+                    <wp14:pctHeight>0</wp14:pctHeight>
+                  </wp14:sizeRelV>
+                </wp:anchor>
+              </w:drawing>
+            </w:r>
+          </w:p>
+        </w:tc>
+        <w:tc>
+          <w:tcPr>
+            <w:tcW w:w="3006" w:type="dxa"/>
+            <w:tcBorders>
+              <w:top w:val="single" w:sz="4" w:space="0" w:color="auto"/>
+              <w:left w:val="single" w:sz="4" w:space="0" w:color="auto"/>
+              <w:bottom w:val="single" w:sz="4" w:space="0" w:color="auto"/>
+              <w:right w:val="single" w:sz="4" w:space="0" w:color="auto"/>
+            </w:tcBorders>
+            <w:hideMark/>
+          </w:tcPr>
+          <w:p>
+            <w:pPr>
+              <w:rPr>
+                <w:color w:val="000000" w:themeColor="text1"/>
+              </w:rPr>
+            </w:pPr>
+            <w:r>
+              <w:rPr>
+                <w:noProof/>
+              </w:rPr>
+              <w:drawing>
+                <wp:anchor distT="0" distB="0" distL="114300" distR="114300" simplePos="0" relativeHeight="251662336" behindDoc="0" locked="0" layoutInCell="1" allowOverlap="1" wp14:anchorId="0A266153" wp14:editId="2A82002C">
+                  <wp:simplePos x="0" y="0"/>
+                  <wp:positionH relativeFrom="column">
+                    <wp:posOffset>275590</wp:posOffset>
+                  </wp:positionH>
+                  <wp:positionV relativeFrom="paragraph">
+                    <wp:posOffset>405130</wp:posOffset>
+                  </wp:positionV>
+                  <wp:extent cx="930275" cy="2071370"/>
+                  <wp:effectExtent l="0" t="0" r="3175" b="5080"/>
+                  <wp:wrapTopAndBottom/>
+                  <wp:docPr id="1255625302" name="Picture 7" descr="A black and white rectangular sign with black text&#10;&#10;Description automatically generated"/>
+                  <wp:cNvGraphicFramePr>
+                    <a:graphicFrameLocks xmlns:a="http://schemas.openxmlformats.org/drawingml/2006/main" noChangeAspect="1"/>
+                  </wp:cNvGraphicFramePr>
+                  <a:graphic xmlns:a="http://schemas.openxmlformats.org/drawingml/2006/main">
+                    <a:graphicData uri="http://schemas.openxmlformats.org/drawingml/2006/picture">
+                      <pic:pic xmlns:pic="http://schemas.openxmlformats.org/drawingml/2006/picture">
+                        <pic:nvPicPr>
+                          <pic:cNvPr id="1255625302" name="Picture 7" descr="A black and white rectangular sign with black text&#10;&#10;Description automatically generated"/>
+                          <pic:cNvPicPr>
+                            <a:picLocks noChangeAspect="1" noChangeArrowheads="1"/>
+                          </pic:cNvPicPr>
+                        </pic:nvPicPr>
+                        <pic:blipFill>
+                          <a:blip r:embed="rId8">
+                            <a:extLst>
+                              <a:ext uri="{28A0092B-C50C-407E-A947-70E740481C1C}">
+                                <a14:useLocalDpi xmlns:a14="http://schemas.microsoft.com/office/drawing/2010/main" val="0"/>
+                              </a:ext>
+                            </a:extLst>
+                          </a:blip>
+                          <a:srcRect/>
+                          <a:stretch>
+                            <a:fillRect/>
+                          </a:stretch>
+                        </pic:blipFill>
+                        <pic:spPr bwMode="auto">
+                          <a:xfrm>
+                            <a:off x="0" y="0"/>
+                            <a:ext cx="930275" cy="2071370"/>
+                          </a:xfrm>
+                          <a:prstGeom prst="rect">
+                            <a:avLst/>
+                          </a:prstGeom>
+                          <a:noFill/>
+                        </pic:spPr>
+                      </pic:pic>
+                    </a:graphicData>
+                  </a:graphic>
+                  <wp14:sizeRelH relativeFrom="page">
+                    <wp14:pctWidth>0</wp14:pctWidth>
+                  </wp14:sizeRelH>
+                  <wp14:sizeRelV relativeFrom="page">
+                    <wp14:pctHeight>0</wp14:pctHeight>
+                  </wp14:sizeRelV>
+                </wp:anchor>
+              </w:drawing>
+            </w:r>
+          </w:p>
+        </w:tc>
+      </w:tr>
+    </w:tbl>
     <w:p>
       <w:r>
         <w:br w:type="page"/>
@@ -1724,7 +2521,7 @@
                     </pic:cNvPicPr>
                   </pic:nvPicPr>
                   <pic:blipFill>
-                    <a:blip r:embed="rId6" cstate="print">
+                    <a:blip r:embed="rId9" cstate="print">
                       <a:extLst>
                         <a:ext uri="{28A0092B-C50C-407E-A947-70E740481C1C}">
                           <a14:useLocalDpi xmlns:a14="http://schemas.microsoft.com/office/drawing/2010/main" val="0"/>
@@ -1758,19 +2555,6 @@
     </w:p>
     <w:p>
       <w:pPr>
-        <w:rPr>
-          <w:color w:val="FF0000"/>
-        </w:rPr>
-      </w:pPr>
-      <w:r>
-        <w:rPr>
-          <w:color w:val="FF0000"/>
-        </w:rPr>
-        <w:t>A block diagram/flowchart of how your software might work</w:t>
-      </w:r>
-    </w:p>
-    <w:p>
-      <w:pPr>
         <w:pStyle w:val="Heading2"/>
         <w:numPr>
           <w:ilvl w:val="1"/>
@@ -1873,11 +2657,11 @@
         <w:t xml:space="preserve">Graphing function: Using the dropdown option to open the graphing screen, the </w:t>
       </w:r>
       <w:r>
-        <w:t xml:space="preserve">user is prompted to select a field from the dataset for each axis to then use for graphing. The software takes the selected </w:t>
+        <w:t xml:space="preserve">user is prompted to select a field from the dataset for each axis to then use for graphing. The software takes the selected fields, and using imported graph capabilities, assigns the data from the fields to arrays for each axis, </w:t>
       </w:r>
       <w:r>
         <w:lastRenderedPageBreak/>
-        <w:t xml:space="preserve">fields, and using imported graph capabilities, assigns the data from the fields to arrays for each axis, then plots the data and outputs to the user. The title given to the graph is synthesised during this process by filling in the blank name ‘&lt;x-axis&gt; vs &lt;y-axis&gt;’ with the respective axis headings. </w:t>
+        <w:t xml:space="preserve">then plots the data and outputs to the user. The title given to the graph is synthesised during this process by filling in the blank name ‘&lt;x-axis&gt; vs &lt;y-axis&gt;’ with the respective axis headings. </w:t>
       </w:r>
       <w:r>
         <w:t>To minimise the software strain, the imports will only be called when the user is in the graphing screen.</w:t>
@@ -1885,6 +2669,21 @@
     </w:p>
     <w:p>
       <w:pPr>
+        <w:pStyle w:val="Heading3"/>
+        <w:numPr>
+          <w:ilvl w:val="2"/>
+          <w:numId w:val="2"/>
+        </w:numPr>
+      </w:pPr>
+      <w:r>
+        <w:t>Data Structures</w:t>
+      </w:r>
+      <w:r>
+        <w:t xml:space="preserve"> / Data Sources</w:t>
+      </w:r>
+    </w:p>
+    <w:p>
+      <w:pPr>
         <w:rPr>
           <w:color w:val="FF0000"/>
         </w:rPr>
@@ -1893,72 +2692,20 @@
         <w:rPr>
           <w:color w:val="FF0000"/>
         </w:rPr>
-        <w:t>Preliminary list</w:t>
+        <w:t>List of all data structures in the software (eg linked lists, trees, arrays etc)</w:t>
       </w:r>
       <w:r>
         <w:rPr>
           <w:color w:val="FF0000"/>
         </w:rPr>
-        <w:t xml:space="preserve"> of all functions in the software. For each function in the list the following information is provided:</w:t>
-      </w:r>
-    </w:p>
-    <w:p>
-      <w:pPr>
-        <w:pStyle w:val="ListParagraph"/>
-        <w:numPr>
-          <w:ilvl w:val="0"/>
-          <w:numId w:val="5"/>
-        </w:numPr>
+        <w:t xml:space="preserve"> or eternal data sources</w:t>
+      </w:r>
+      <w:r>
         <w:rPr>
           <w:color w:val="FF0000"/>
         </w:rPr>
-      </w:pPr>
-      <w:r>
-        <w:rPr>
-          <w:color w:val="FF0000"/>
-        </w:rPr>
-        <w:t xml:space="preserve">a brief description of what it </w:t>
-      </w:r>
-      <w:proofErr w:type="gramStart"/>
-      <w:r>
-        <w:rPr>
-          <w:color w:val="FF0000"/>
-        </w:rPr>
-        <w:t>does  (</w:t>
-      </w:r>
-      <w:proofErr w:type="gramEnd"/>
-      <w:r>
-        <w:rPr>
-          <w:color w:val="FF0000"/>
-        </w:rPr>
-        <w:t>1 or 2 sentences);</w:t>
-      </w:r>
-    </w:p>
-    <w:p>
-      <w:pPr>
-        <w:pStyle w:val="ListParagraph"/>
-        <w:numPr>
-          <w:ilvl w:val="0"/>
-          <w:numId w:val="5"/>
-        </w:numPr>
-        <w:rPr>
-          <w:color w:val="FF0000"/>
-        </w:rPr>
-      </w:pPr>
-      <w:r>
-        <w:rPr>
-          <w:color w:val="FF0000"/>
-        </w:rPr>
-        <w:t xml:space="preserve">a list of the input parameters, and their data types, and what they are used </w:t>
-      </w:r>
-      <w:proofErr w:type="gramStart"/>
-      <w:r>
-        <w:rPr>
-          <w:color w:val="FF0000"/>
-        </w:rPr>
-        <w:t>for;</w:t>
-      </w:r>
-      <w:proofErr w:type="gramEnd"/>
+        <w:t>. For each data structure in the list the following information is provided:</w:t>
+      </w:r>
     </w:p>
     <w:p>
       <w:pPr>
@@ -1975,23 +2722,7 @@
         <w:rPr>
           <w:color w:val="FF0000"/>
         </w:rPr>
-        <w:t>a list of any side effects caused by the function (</w:t>
-      </w:r>
-      <w:proofErr w:type="spellStart"/>
-      <w:proofErr w:type="gramStart"/>
-      <w:r>
-        <w:rPr>
-          <w:color w:val="FF0000"/>
-        </w:rPr>
-        <w:t>ie</w:t>
-      </w:r>
-      <w:proofErr w:type="spellEnd"/>
-      <w:proofErr w:type="gramEnd"/>
-      <w:r>
-        <w:rPr>
-          <w:color w:val="FF0000"/>
-        </w:rPr>
-        <w:t xml:space="preserve"> change global or member variables, changes data passed by reference from calling function etc)</w:t>
+        <w:t xml:space="preserve">Type of structure (tree, list etc), </w:t>
       </w:r>
     </w:p>
     <w:p>
@@ -2009,10 +2740,54 @@
         <w:rPr>
           <w:color w:val="FF0000"/>
         </w:rPr>
-        <w:t>a description of the function’s return value</w:t>
-      </w:r>
-    </w:p>
-    <w:p/>
+        <w:t>Description of where and how it is used</w:t>
+      </w:r>
+    </w:p>
+    <w:p>
+      <w:pPr>
+        <w:pStyle w:val="ListParagraph"/>
+        <w:numPr>
+          <w:ilvl w:val="0"/>
+          <w:numId w:val="4"/>
+        </w:numPr>
+        <w:rPr>
+          <w:color w:val="FF0000"/>
+        </w:rPr>
+      </w:pPr>
+      <w:r>
+        <w:rPr>
+          <w:color w:val="FF0000"/>
+        </w:rPr>
+        <w:t>List of data members, and what each one is for do</w:t>
+      </w:r>
+    </w:p>
+    <w:p>
+      <w:pPr>
+        <w:pStyle w:val="ListParagraph"/>
+        <w:numPr>
+          <w:ilvl w:val="0"/>
+          <w:numId w:val="4"/>
+        </w:numPr>
+        <w:rPr>
+          <w:color w:val="FF0000"/>
+        </w:rPr>
+      </w:pPr>
+      <w:r>
+        <w:rPr>
+          <w:color w:val="FF0000"/>
+        </w:rPr>
+        <w:t>List of functions that use it</w:t>
+      </w:r>
+    </w:p>
+    <w:p>
+      <w:pPr>
+        <w:pStyle w:val="ListParagraph"/>
+        <w:ind w:left="1080"/>
+        <w:rPr>
+          <w:color w:val="FF0000"/>
+        </w:rPr>
+      </w:pPr>
+    </w:p>
     <w:p>
       <w:pPr>
         <w:pStyle w:val="Heading3"/>
@@ -2022,143 +2797,6 @@
         </w:numPr>
       </w:pPr>
       <w:r>
-        <w:t>Data Structures</w:t>
-      </w:r>
-      <w:r>
-        <w:t xml:space="preserve"> / Data Sources</w:t>
-      </w:r>
-    </w:p>
-    <w:p>
-      <w:pPr>
-        <w:rPr>
-          <w:color w:val="FF0000"/>
-        </w:rPr>
-      </w:pPr>
-      <w:r>
-        <w:rPr>
-          <w:color w:val="FF0000"/>
-        </w:rPr>
-        <w:t>List of all data structures in the software (</w:t>
-      </w:r>
-      <w:proofErr w:type="spellStart"/>
-      <w:proofErr w:type="gramStart"/>
-      <w:r>
-        <w:rPr>
-          <w:color w:val="FF0000"/>
-        </w:rPr>
-        <w:t>eg</w:t>
-      </w:r>
-      <w:proofErr w:type="spellEnd"/>
-      <w:proofErr w:type="gramEnd"/>
-      <w:r>
-        <w:rPr>
-          <w:color w:val="FF0000"/>
-        </w:rPr>
-        <w:t xml:space="preserve"> linked lists, trees, arrays etc)</w:t>
-      </w:r>
-      <w:r>
-        <w:rPr>
-          <w:color w:val="FF0000"/>
-        </w:rPr>
-        <w:t xml:space="preserve"> or eternal data sources</w:t>
-      </w:r>
-      <w:r>
-        <w:rPr>
-          <w:color w:val="FF0000"/>
-        </w:rPr>
-        <w:t>. For each data structure in the list the following information is provided:</w:t>
-      </w:r>
-    </w:p>
-    <w:p>
-      <w:pPr>
-        <w:pStyle w:val="ListParagraph"/>
-        <w:numPr>
-          <w:ilvl w:val="0"/>
-          <w:numId w:val="4"/>
-        </w:numPr>
-        <w:rPr>
-          <w:color w:val="FF0000"/>
-        </w:rPr>
-      </w:pPr>
-      <w:r>
-        <w:rPr>
-          <w:color w:val="FF0000"/>
-        </w:rPr>
-        <w:t xml:space="preserve">Type of structure (tree, list etc), </w:t>
-      </w:r>
-    </w:p>
-    <w:p>
-      <w:pPr>
-        <w:pStyle w:val="ListParagraph"/>
-        <w:numPr>
-          <w:ilvl w:val="0"/>
-          <w:numId w:val="4"/>
-        </w:numPr>
-        <w:rPr>
-          <w:color w:val="FF0000"/>
-        </w:rPr>
-      </w:pPr>
-      <w:r>
-        <w:rPr>
-          <w:color w:val="FF0000"/>
-        </w:rPr>
-        <w:t>Description of where and how it is used</w:t>
-      </w:r>
-    </w:p>
-    <w:p>
-      <w:pPr>
-        <w:pStyle w:val="ListParagraph"/>
-        <w:numPr>
-          <w:ilvl w:val="0"/>
-          <w:numId w:val="4"/>
-        </w:numPr>
-        <w:rPr>
-          <w:color w:val="FF0000"/>
-        </w:rPr>
-      </w:pPr>
-      <w:r>
-        <w:rPr>
-          <w:color w:val="FF0000"/>
-        </w:rPr>
-        <w:t>List of data members, and what each one is for do</w:t>
-      </w:r>
-    </w:p>
-    <w:p>
-      <w:pPr>
-        <w:pStyle w:val="ListParagraph"/>
-        <w:numPr>
-          <w:ilvl w:val="0"/>
-          <w:numId w:val="4"/>
-        </w:numPr>
-        <w:rPr>
-          <w:color w:val="FF0000"/>
-        </w:rPr>
-      </w:pPr>
-      <w:r>
-        <w:rPr>
-          <w:color w:val="FF0000"/>
-        </w:rPr>
-        <w:t>List of functions that use it</w:t>
-      </w:r>
-    </w:p>
-    <w:p>
-      <w:pPr>
-        <w:pStyle w:val="ListParagraph"/>
-        <w:ind w:left="1080"/>
-        <w:rPr>
-          <w:color w:val="FF0000"/>
-        </w:rPr>
-      </w:pPr>
-    </w:p>
-    <w:p>
-      <w:pPr>
-        <w:pStyle w:val="Heading3"/>
-        <w:numPr>
-          <w:ilvl w:val="2"/>
-          <w:numId w:val="2"/>
-        </w:numPr>
-      </w:pPr>
-      <w:r>
         <w:t>Detailed Design</w:t>
       </w:r>
     </w:p>
@@ -2229,15 +2867,7 @@
     </w:p>
     <w:p>
       <w:r>
-        <w:t xml:space="preserve">To synthesis the user interface (UI) for each process prescribed, I researched into current data analysis tools such as Microsoft’s Excel and selected the key design components to transfer into my own design. The components I selected include the top navigation bar, the cell-based data </w:t>
-      </w:r>
-      <w:proofErr w:type="gramStart"/>
-      <w:r>
-        <w:t>display</w:t>
-      </w:r>
-      <w:proofErr w:type="gramEnd"/>
-      <w:r>
-        <w:t xml:space="preserve"> and the primary graph display functions. </w:t>
+        <w:t xml:space="preserve">To synthesis the user interface (UI) for each process prescribed, I researched into current data analysis tools such as Microsoft’s Excel and selected the key design components to transfer into my own design. The components I selected include the top navigation bar, the cell-based data display and the primary graph display functions. </w:t>
       </w:r>
     </w:p>
     <w:p>
@@ -2315,7 +2945,7 @@
                     </pic:cNvPicPr>
                   </pic:nvPicPr>
                   <pic:blipFill>
-                    <a:blip r:embed="rId7">
+                    <a:blip r:embed="rId10">
                       <a:extLst>
                         <a:ext uri="{28A0092B-C50C-407E-A947-70E740481C1C}">
                           <a14:useLocalDpi xmlns:a14="http://schemas.microsoft.com/office/drawing/2010/main" val="0"/>
@@ -2427,53 +3057,10 @@
     </w:p>
     <w:p>
       <w:pPr>
-        <w:rPr>
-          <w:color w:val="FF0000"/>
-        </w:rPr>
-      </w:pPr>
-      <w:r>
-        <w:rPr>
-          <w:color w:val="FF0000"/>
-        </w:rPr>
-        <w:t xml:space="preserve">Structural design refers to the navigational and information structure of your product – the structure that supports the interface layout.  How will you structure your product?  How will you group your </w:t>
-      </w:r>
-      <w:r>
-        <w:rPr>
-          <w:color w:val="FF0000"/>
-        </w:rPr>
+        <w:pStyle w:val="Heading2"/>
+      </w:pPr>
+      <w:r>
         <w:lastRenderedPageBreak/>
-        <w:t>information?  How will you navigate through your product?  Why?  This can take the form of a diagram showing structure and hierarchy, supported by a discussion and justification of your choices.  Why have you made these design choices?</w:t>
-      </w:r>
-      <w:r>
-        <w:rPr>
-          <w:color w:val="FF0000"/>
-        </w:rPr>
-        <w:t xml:space="preserve"> </w:t>
-      </w:r>
-      <w:r>
-        <w:rPr>
-          <w:color w:val="FF0000"/>
-        </w:rPr>
-        <w:t xml:space="preserve">Describe and outline the structure of your </w:t>
-      </w:r>
-      <w:r>
-        <w:rPr>
-          <w:color w:val="FF0000"/>
-        </w:rPr>
-        <w:t>interface</w:t>
-      </w:r>
-      <w:r>
-        <w:rPr>
-          <w:color w:val="FF0000"/>
-        </w:rPr>
-        <w:t xml:space="preserve"> and of your information.</w:t>
-      </w:r>
-    </w:p>
-    <w:p>
-      <w:pPr>
-        <w:pStyle w:val="Heading2"/>
-      </w:pPr>
-      <w:r>
         <w:t>Visual Design</w:t>
       </w:r>
     </w:p>
@@ -2498,7 +3085,7 @@
                     <pic:cNvPicPr/>
                   </pic:nvPicPr>
                   <pic:blipFill>
-                    <a:blip r:embed="rId8">
+                    <a:blip r:embed="rId11">
                       <a:extLst>
                         <a:ext uri="{28A0092B-C50C-407E-A947-70E740481C1C}">
                           <a14:useLocalDpi xmlns:a14="http://schemas.microsoft.com/office/drawing/2010/main" val="0"/>
@@ -2544,7 +3131,7 @@
                     <pic:cNvPicPr/>
                   </pic:nvPicPr>
                   <pic:blipFill>
-                    <a:blip r:embed="rId9">
+                    <a:blip r:embed="rId12">
                       <a:extLst>
                         <a:ext uri="{28A0092B-C50C-407E-A947-70E740481C1C}">
                           <a14:useLocalDpi xmlns:a14="http://schemas.microsoft.com/office/drawing/2010/main" val="0"/>
@@ -2590,7 +3177,7 @@
                     <pic:cNvPicPr/>
                   </pic:nvPicPr>
                   <pic:blipFill>
-                    <a:blip r:embed="rId10">
+                    <a:blip r:embed="rId13">
                       <a:extLst>
                         <a:ext uri="{28A0092B-C50C-407E-A947-70E740481C1C}">
                           <a14:useLocalDpi xmlns:a14="http://schemas.microsoft.com/office/drawing/2010/main" val="0"/>
@@ -2636,7 +3223,7 @@
                     <pic:cNvPicPr/>
                   </pic:nvPicPr>
                   <pic:blipFill>
-                    <a:blip r:embed="rId11">
+                    <a:blip r:embed="rId14">
                       <a:extLst>
                         <a:ext uri="{28A0092B-C50C-407E-A947-70E740481C1C}">
                           <a14:useLocalDpi xmlns:a14="http://schemas.microsoft.com/office/drawing/2010/main" val="0"/>
@@ -2682,7 +3269,7 @@
                     <pic:cNvPicPr/>
                   </pic:nvPicPr>
                   <pic:blipFill>
-                    <a:blip r:embed="rId12">
+                    <a:blip r:embed="rId15">
                       <a:extLst>
                         <a:ext uri="{28A0092B-C50C-407E-A947-70E740481C1C}">
                           <a14:useLocalDpi xmlns:a14="http://schemas.microsoft.com/office/drawing/2010/main" val="0"/>
@@ -2716,11 +3303,7 @@
     </w:p>
     <w:p>
       <w:r>
-        <w:t xml:space="preserve">A minimal variation of screens was opted to not only further minimise the development period, but more importantly unify the UI under an almost single screen design, enhancing UX. For this reason, the heading involving the options dropdown, search bar and period box was kept throughout all </w:t>
-      </w:r>
-      <w:r>
-        <w:lastRenderedPageBreak/>
-        <w:t xml:space="preserve">screens to ensure UI cohesion. </w:t>
+        <w:t xml:space="preserve">A minimal variation of screens was opted to not only further minimise the development period, but more importantly unify the UI under an almost single screen design, enhancing UX. For this reason, the heading involving the options dropdown, search bar and period box was kept throughout all screens to ensure UI cohesion. </w:t>
       </w:r>
       <w:r>
         <w:t>The basic design for UI should ensure hardware strain is as low as possible without impacting the software requirements.</w:t>
@@ -2740,6 +3323,178 @@
 <file path=word/numbering.xml><?xml version="1.0" encoding="utf-8"?>
 <w:numbering xmlns:wpc="http://schemas.microsoft.com/office/word/2010/wordprocessingCanvas" xmlns:cx="http://schemas.microsoft.com/office/drawing/2014/chartex" xmlns:cx1="http://schemas.microsoft.com/office/drawing/2015/9/8/chartex" xmlns:cx2="http://schemas.microsoft.com/office/drawing/2015/10/21/chartex" xmlns:cx3="http://schemas.microsoft.com/office/drawing/2016/5/9/chartex" xmlns:cx4="http://schemas.microsoft.com/office/drawing/2016/5/10/chartex" xmlns:cx5="http://schemas.microsoft.com/office/drawing/2016/5/11/chartex" xmlns:cx6="http://schemas.microsoft.com/office/drawing/2016/5/12/chartex" xmlns:cx7="http://schemas.microsoft.com/office/drawing/2016/5/13/chartex" xmlns:cx8="http://schemas.microsoft.com/office/drawing/2016/5/14/chartex" xmlns:mc="http://schemas.openxmlformats.org/markup-compatibility/2006" xmlns:aink="http://schemas.microsoft.com/office/drawing/2016/ink" xmlns:am3d="http://schemas.microsoft.com/office/drawing/2017/model3d" xmlns:o="urn:schemas-microsoft-com:office:office" xmlns:oel="http://schemas.microsoft.com/office/2019/extlst" xmlns:r="http://schemas.openxmlformats.org/officeDocument/2006/relationships" xmlns:m="http://schemas.openxmlformats.org/officeDocument/2006/math" xmlns:v="urn:schemas-microsoft-com:vml" xmlns:wp14="http://schemas.microsoft.com/office/word/2010/wordprocessingDrawing" xmlns:wp="http://schemas.openxmlformats.org/drawingml/2006/wordprocessingDrawing" xmlns:w10="urn:schemas-microsoft-com:office:word" xmlns:w="http://schemas.openxmlformats.org/wordprocessingml/2006/main" xmlns:w14="http://schemas.microsoft.com/office/word/2010/wordml" xmlns:w15="http://schemas.microsoft.com/office/word/2012/wordml" xmlns:w16cex="http://schemas.microsoft.com/office/word/2018/wordml/cex" xmlns:w16cid="http://schemas.microsoft.com/office/word/2016/wordml/cid" xmlns:w16="http://schemas.microsoft.com/office/word/2018/wordml" xmlns:w16sdtdh="http://schemas.microsoft.com/office/word/2020/wordml/sdtdatahash" xmlns:w16se="http://schemas.microsoft.com/office/word/2015/wordml/symex" xmlns:wpg="http://schemas.microsoft.com/office/word/2010/wordprocessingGroup" xmlns:wpi="http://schemas.microsoft.com/office/word/2010/wordprocessingInk" xmlns:wne="http://schemas.microsoft.com/office/word/2006/wordml" xmlns:wps="http://schemas.microsoft.com/office/word/2010/wordprocessingShape" mc:Ignorable="w14 w15 w16se w16cid w16 w16cex w16sdtdh wp14">
   <w:abstractNum w:abstractNumId="0" w15:restartNumberingAfterBreak="0">
+    <w:nsid w:val="27D4247F"/>
+    <w:multiLevelType w:val="hybridMultilevel"/>
+    <w:tmpl w:val="06B8458E"/>
+    <w:lvl w:ilvl="0" w:tplc="0809000F">
+      <w:start w:val="1"/>
+      <w:numFmt w:val="decimal"/>
+      <w:lvlText w:val="%1."/>
+      <w:lvlJc w:val="left"/>
+      <w:pPr>
+        <w:ind w:left="720" w:hanging="360"/>
+      </w:pPr>
+    </w:lvl>
+    <w:lvl w:ilvl="1" w:tplc="08090019">
+      <w:start w:val="1"/>
+      <w:numFmt w:val="lowerLetter"/>
+      <w:lvlText w:val="%2."/>
+      <w:lvlJc w:val="left"/>
+      <w:pPr>
+        <w:ind w:left="1440" w:hanging="360"/>
+      </w:pPr>
+    </w:lvl>
+    <w:lvl w:ilvl="2" w:tplc="0809001B">
+      <w:start w:val="1"/>
+      <w:numFmt w:val="lowerRoman"/>
+      <w:lvlText w:val="%3."/>
+      <w:lvlJc w:val="right"/>
+      <w:pPr>
+        <w:ind w:left="2160" w:hanging="180"/>
+      </w:pPr>
+    </w:lvl>
+    <w:lvl w:ilvl="3" w:tplc="0809000F">
+      <w:start w:val="1"/>
+      <w:numFmt w:val="decimal"/>
+      <w:lvlText w:val="%4."/>
+      <w:lvlJc w:val="left"/>
+      <w:pPr>
+        <w:ind w:left="2880" w:hanging="360"/>
+      </w:pPr>
+    </w:lvl>
+    <w:lvl w:ilvl="4" w:tplc="08090019">
+      <w:start w:val="1"/>
+      <w:numFmt w:val="lowerLetter"/>
+      <w:lvlText w:val="%5."/>
+      <w:lvlJc w:val="left"/>
+      <w:pPr>
+        <w:ind w:left="3600" w:hanging="360"/>
+      </w:pPr>
+    </w:lvl>
+    <w:lvl w:ilvl="5" w:tplc="0809001B">
+      <w:start w:val="1"/>
+      <w:numFmt w:val="lowerRoman"/>
+      <w:lvlText w:val="%6."/>
+      <w:lvlJc w:val="right"/>
+      <w:pPr>
+        <w:ind w:left="4320" w:hanging="180"/>
+      </w:pPr>
+    </w:lvl>
+    <w:lvl w:ilvl="6" w:tplc="0809000F">
+      <w:start w:val="1"/>
+      <w:numFmt w:val="decimal"/>
+      <w:lvlText w:val="%7."/>
+      <w:lvlJc w:val="left"/>
+      <w:pPr>
+        <w:ind w:left="5040" w:hanging="360"/>
+      </w:pPr>
+    </w:lvl>
+    <w:lvl w:ilvl="7" w:tplc="08090019">
+      <w:start w:val="1"/>
+      <w:numFmt w:val="lowerLetter"/>
+      <w:lvlText w:val="%8."/>
+      <w:lvlJc w:val="left"/>
+      <w:pPr>
+        <w:ind w:left="5760" w:hanging="360"/>
+      </w:pPr>
+    </w:lvl>
+    <w:lvl w:ilvl="8" w:tplc="0809001B">
+      <w:start w:val="1"/>
+      <w:numFmt w:val="lowerRoman"/>
+      <w:lvlText w:val="%9."/>
+      <w:lvlJc w:val="right"/>
+      <w:pPr>
+        <w:ind w:left="6480" w:hanging="180"/>
+      </w:pPr>
+    </w:lvl>
+  </w:abstractNum>
+  <w:abstractNum w:abstractNumId="1" w15:restartNumberingAfterBreak="0">
+    <w:nsid w:val="32B05541"/>
+    <w:multiLevelType w:val="hybridMultilevel"/>
+    <w:tmpl w:val="FC1A2A5C"/>
+    <w:lvl w:ilvl="0" w:tplc="0809000F">
+      <w:start w:val="1"/>
+      <w:numFmt w:val="decimal"/>
+      <w:lvlText w:val="%1."/>
+      <w:lvlJc w:val="left"/>
+      <w:pPr>
+        <w:ind w:left="720" w:hanging="360"/>
+      </w:pPr>
+    </w:lvl>
+    <w:lvl w:ilvl="1" w:tplc="08090019">
+      <w:start w:val="1"/>
+      <w:numFmt w:val="lowerLetter"/>
+      <w:lvlText w:val="%2."/>
+      <w:lvlJc w:val="left"/>
+      <w:pPr>
+        <w:ind w:left="1440" w:hanging="360"/>
+      </w:pPr>
+    </w:lvl>
+    <w:lvl w:ilvl="2" w:tplc="0809001B">
+      <w:start w:val="1"/>
+      <w:numFmt w:val="lowerRoman"/>
+      <w:lvlText w:val="%3."/>
+      <w:lvlJc w:val="right"/>
+      <w:pPr>
+        <w:ind w:left="2160" w:hanging="180"/>
+      </w:pPr>
+    </w:lvl>
+    <w:lvl w:ilvl="3" w:tplc="0809000F">
+      <w:start w:val="1"/>
+      <w:numFmt w:val="decimal"/>
+      <w:lvlText w:val="%4."/>
+      <w:lvlJc w:val="left"/>
+      <w:pPr>
+        <w:ind w:left="2880" w:hanging="360"/>
+      </w:pPr>
+    </w:lvl>
+    <w:lvl w:ilvl="4" w:tplc="08090019">
+      <w:start w:val="1"/>
+      <w:numFmt w:val="lowerLetter"/>
+      <w:lvlText w:val="%5."/>
+      <w:lvlJc w:val="left"/>
+      <w:pPr>
+        <w:ind w:left="3600" w:hanging="360"/>
+      </w:pPr>
+    </w:lvl>
+    <w:lvl w:ilvl="5" w:tplc="0809001B">
+      <w:start w:val="1"/>
+      <w:numFmt w:val="lowerRoman"/>
+      <w:lvlText w:val="%6."/>
+      <w:lvlJc w:val="right"/>
+      <w:pPr>
+        <w:ind w:left="4320" w:hanging="180"/>
+      </w:pPr>
+    </w:lvl>
+    <w:lvl w:ilvl="6" w:tplc="0809000F">
+      <w:start w:val="1"/>
+      <w:numFmt w:val="decimal"/>
+      <w:lvlText w:val="%7."/>
+      <w:lvlJc w:val="left"/>
+      <w:pPr>
+        <w:ind w:left="5040" w:hanging="360"/>
+      </w:pPr>
+    </w:lvl>
+    <w:lvl w:ilvl="7" w:tplc="08090019">
+      <w:start w:val="1"/>
+      <w:numFmt w:val="lowerLetter"/>
+      <w:lvlText w:val="%8."/>
+      <w:lvlJc w:val="left"/>
+      <w:pPr>
+        <w:ind w:left="5760" w:hanging="360"/>
+      </w:pPr>
+    </w:lvl>
+    <w:lvl w:ilvl="8" w:tplc="0809001B">
+      <w:start w:val="1"/>
+      <w:numFmt w:val="lowerRoman"/>
+      <w:lvlText w:val="%9."/>
+      <w:lvlJc w:val="right"/>
+      <w:pPr>
+        <w:ind w:left="6480" w:hanging="180"/>
+      </w:pPr>
+    </w:lvl>
+  </w:abstractNum>
+  <w:abstractNum w:abstractNumId="2" w15:restartNumberingAfterBreak="0">
     <w:nsid w:val="367E3F6A"/>
     <w:multiLevelType w:val="hybridMultilevel"/>
     <w:tmpl w:val="0CB6E2E4"/>
@@ -2851,7 +3606,7 @@
       </w:rPr>
     </w:lvl>
   </w:abstractNum>
-  <w:abstractNum w:abstractNumId="1" w15:restartNumberingAfterBreak="0">
+  <w:abstractNum w:abstractNumId="3" w15:restartNumberingAfterBreak="0">
     <w:nsid w:val="375D36C8"/>
     <w:multiLevelType w:val="multilevel"/>
     <w:tmpl w:val="CF405D9C"/>
@@ -2964,7 +3719,179 @@
       </w:rPr>
     </w:lvl>
   </w:abstractNum>
-  <w:abstractNum w:abstractNumId="2" w15:restartNumberingAfterBreak="0">
+  <w:abstractNum w:abstractNumId="4" w15:restartNumberingAfterBreak="0">
+    <w:nsid w:val="3DA53429"/>
+    <w:multiLevelType w:val="hybridMultilevel"/>
+    <w:tmpl w:val="25E40C42"/>
+    <w:lvl w:ilvl="0" w:tplc="0809000F">
+      <w:start w:val="6"/>
+      <w:numFmt w:val="decimal"/>
+      <w:lvlText w:val="%1."/>
+      <w:lvlJc w:val="left"/>
+      <w:pPr>
+        <w:ind w:left="720" w:hanging="360"/>
+      </w:pPr>
+    </w:lvl>
+    <w:lvl w:ilvl="1" w:tplc="08090019">
+      <w:start w:val="1"/>
+      <w:numFmt w:val="lowerLetter"/>
+      <w:lvlText w:val="%2."/>
+      <w:lvlJc w:val="left"/>
+      <w:pPr>
+        <w:ind w:left="1440" w:hanging="360"/>
+      </w:pPr>
+    </w:lvl>
+    <w:lvl w:ilvl="2" w:tplc="0809001B">
+      <w:start w:val="1"/>
+      <w:numFmt w:val="lowerRoman"/>
+      <w:lvlText w:val="%3."/>
+      <w:lvlJc w:val="right"/>
+      <w:pPr>
+        <w:ind w:left="2160" w:hanging="180"/>
+      </w:pPr>
+    </w:lvl>
+    <w:lvl w:ilvl="3" w:tplc="0809000F">
+      <w:start w:val="1"/>
+      <w:numFmt w:val="decimal"/>
+      <w:lvlText w:val="%4."/>
+      <w:lvlJc w:val="left"/>
+      <w:pPr>
+        <w:ind w:left="2880" w:hanging="360"/>
+      </w:pPr>
+    </w:lvl>
+    <w:lvl w:ilvl="4" w:tplc="08090019">
+      <w:start w:val="1"/>
+      <w:numFmt w:val="lowerLetter"/>
+      <w:lvlText w:val="%5."/>
+      <w:lvlJc w:val="left"/>
+      <w:pPr>
+        <w:ind w:left="3600" w:hanging="360"/>
+      </w:pPr>
+    </w:lvl>
+    <w:lvl w:ilvl="5" w:tplc="0809001B">
+      <w:start w:val="1"/>
+      <w:numFmt w:val="lowerRoman"/>
+      <w:lvlText w:val="%6."/>
+      <w:lvlJc w:val="right"/>
+      <w:pPr>
+        <w:ind w:left="4320" w:hanging="180"/>
+      </w:pPr>
+    </w:lvl>
+    <w:lvl w:ilvl="6" w:tplc="0809000F">
+      <w:start w:val="1"/>
+      <w:numFmt w:val="decimal"/>
+      <w:lvlText w:val="%7."/>
+      <w:lvlJc w:val="left"/>
+      <w:pPr>
+        <w:ind w:left="5040" w:hanging="360"/>
+      </w:pPr>
+    </w:lvl>
+    <w:lvl w:ilvl="7" w:tplc="08090019">
+      <w:start w:val="1"/>
+      <w:numFmt w:val="lowerLetter"/>
+      <w:lvlText w:val="%8."/>
+      <w:lvlJc w:val="left"/>
+      <w:pPr>
+        <w:ind w:left="5760" w:hanging="360"/>
+      </w:pPr>
+    </w:lvl>
+    <w:lvl w:ilvl="8" w:tplc="0809001B">
+      <w:start w:val="1"/>
+      <w:numFmt w:val="lowerRoman"/>
+      <w:lvlText w:val="%9."/>
+      <w:lvlJc w:val="right"/>
+      <w:pPr>
+        <w:ind w:left="6480" w:hanging="180"/>
+      </w:pPr>
+    </w:lvl>
+  </w:abstractNum>
+  <w:abstractNum w:abstractNumId="5" w15:restartNumberingAfterBreak="0">
+    <w:nsid w:val="4E9A3EE2"/>
+    <w:multiLevelType w:val="hybridMultilevel"/>
+    <w:tmpl w:val="D4DC80B8"/>
+    <w:lvl w:ilvl="0" w:tplc="0809000F">
+      <w:start w:val="1"/>
+      <w:numFmt w:val="decimal"/>
+      <w:lvlText w:val="%1."/>
+      <w:lvlJc w:val="left"/>
+      <w:pPr>
+        <w:ind w:left="720" w:hanging="360"/>
+      </w:pPr>
+    </w:lvl>
+    <w:lvl w:ilvl="1" w:tplc="08090019">
+      <w:start w:val="1"/>
+      <w:numFmt w:val="lowerLetter"/>
+      <w:lvlText w:val="%2."/>
+      <w:lvlJc w:val="left"/>
+      <w:pPr>
+        <w:ind w:left="1440" w:hanging="360"/>
+      </w:pPr>
+    </w:lvl>
+    <w:lvl w:ilvl="2" w:tplc="0809001B">
+      <w:start w:val="1"/>
+      <w:numFmt w:val="lowerRoman"/>
+      <w:lvlText w:val="%3."/>
+      <w:lvlJc w:val="right"/>
+      <w:pPr>
+        <w:ind w:left="2160" w:hanging="180"/>
+      </w:pPr>
+    </w:lvl>
+    <w:lvl w:ilvl="3" w:tplc="0809000F">
+      <w:start w:val="1"/>
+      <w:numFmt w:val="decimal"/>
+      <w:lvlText w:val="%4."/>
+      <w:lvlJc w:val="left"/>
+      <w:pPr>
+        <w:ind w:left="2880" w:hanging="360"/>
+      </w:pPr>
+    </w:lvl>
+    <w:lvl w:ilvl="4" w:tplc="08090019">
+      <w:start w:val="1"/>
+      <w:numFmt w:val="lowerLetter"/>
+      <w:lvlText w:val="%5."/>
+      <w:lvlJc w:val="left"/>
+      <w:pPr>
+        <w:ind w:left="3600" w:hanging="360"/>
+      </w:pPr>
+    </w:lvl>
+    <w:lvl w:ilvl="5" w:tplc="0809001B">
+      <w:start w:val="1"/>
+      <w:numFmt w:val="lowerRoman"/>
+      <w:lvlText w:val="%6."/>
+      <w:lvlJc w:val="right"/>
+      <w:pPr>
+        <w:ind w:left="4320" w:hanging="180"/>
+      </w:pPr>
+    </w:lvl>
+    <w:lvl w:ilvl="6" w:tplc="0809000F">
+      <w:start w:val="1"/>
+      <w:numFmt w:val="decimal"/>
+      <w:lvlText w:val="%7."/>
+      <w:lvlJc w:val="left"/>
+      <w:pPr>
+        <w:ind w:left="5040" w:hanging="360"/>
+      </w:pPr>
+    </w:lvl>
+    <w:lvl w:ilvl="7" w:tplc="08090019">
+      <w:start w:val="1"/>
+      <w:numFmt w:val="lowerLetter"/>
+      <w:lvlText w:val="%8."/>
+      <w:lvlJc w:val="left"/>
+      <w:pPr>
+        <w:ind w:left="5760" w:hanging="360"/>
+      </w:pPr>
+    </w:lvl>
+    <w:lvl w:ilvl="8" w:tplc="0809001B">
+      <w:start w:val="1"/>
+      <w:numFmt w:val="lowerRoman"/>
+      <w:lvlText w:val="%9."/>
+      <w:lvlJc w:val="right"/>
+      <w:pPr>
+        <w:ind w:left="6480" w:hanging="180"/>
+      </w:pPr>
+    </w:lvl>
+  </w:abstractNum>
+  <w:abstractNum w:abstractNumId="6" w15:restartNumberingAfterBreak="0">
     <w:nsid w:val="594D2C6D"/>
     <w:multiLevelType w:val="hybridMultilevel"/>
     <w:tmpl w:val="BA2812A4"/>
@@ -3076,7 +4003,7 @@
       </w:rPr>
     </w:lvl>
   </w:abstractNum>
-  <w:abstractNum w:abstractNumId="3" w15:restartNumberingAfterBreak="0">
+  <w:abstractNum w:abstractNumId="7" w15:restartNumberingAfterBreak="0">
     <w:nsid w:val="63D23837"/>
     <w:multiLevelType w:val="hybridMultilevel"/>
     <w:tmpl w:val="9BD61186"/>
@@ -3188,7 +4115,7 @@
       </w:rPr>
     </w:lvl>
   </w:abstractNum>
-  <w:abstractNum w:abstractNumId="4" w15:restartNumberingAfterBreak="0">
+  <w:abstractNum w:abstractNumId="8" w15:restartNumberingAfterBreak="0">
     <w:nsid w:val="66162F7D"/>
     <w:multiLevelType w:val="hybridMultilevel"/>
     <w:tmpl w:val="38A2F066"/>
@@ -3301,7 +4228,7 @@
       </w:rPr>
     </w:lvl>
   </w:abstractNum>
-  <w:abstractNum w:abstractNumId="5" w15:restartNumberingAfterBreak="0">
+  <w:abstractNum w:abstractNumId="9" w15:restartNumberingAfterBreak="0">
     <w:nsid w:val="6BA144DD"/>
     <w:multiLevelType w:val="hybridMultilevel"/>
     <w:tmpl w:val="EF60C614"/>
@@ -3413,7 +4340,7 @@
       </w:rPr>
     </w:lvl>
   </w:abstractNum>
-  <w:abstractNum w:abstractNumId="6" w15:restartNumberingAfterBreak="0">
+  <w:abstractNum w:abstractNumId="10" w15:restartNumberingAfterBreak="0">
     <w:nsid w:val="765D23A3"/>
     <w:multiLevelType w:val="multilevel"/>
     <w:tmpl w:val="D2A25216"/>
@@ -3527,25 +4454,175 @@
     </w:lvl>
   </w:abstractNum>
   <w:num w:numId="1" w16cid:durableId="915825533">
-    <w:abstractNumId w:val="1"/>
+    <w:abstractNumId w:val="3"/>
   </w:num>
   <w:num w:numId="2" w16cid:durableId="66193712">
+    <w:abstractNumId w:val="10"/>
+  </w:num>
+  <w:num w:numId="3" w16cid:durableId="732235517">
+    <w:abstractNumId w:val="8"/>
+  </w:num>
+  <w:num w:numId="4" w16cid:durableId="272786850">
     <w:abstractNumId w:val="6"/>
   </w:num>
-  <w:num w:numId="3" w16cid:durableId="732235517">
-    <w:abstractNumId w:val="4"/>
+  <w:num w:numId="5" w16cid:durableId="860126021">
+    <w:abstractNumId w:val="7"/>
   </w:num>
-  <w:num w:numId="4" w16cid:durableId="272786850">
+  <w:num w:numId="6" w16cid:durableId="1603226929">
     <w:abstractNumId w:val="2"/>
   </w:num>
-  <w:num w:numId="5" w16cid:durableId="860126021">
-    <w:abstractNumId w:val="3"/>
+  <w:num w:numId="7" w16cid:durableId="1943219176">
+    <w:abstractNumId w:val="9"/>
   </w:num>
-  <w:num w:numId="6" w16cid:durableId="1603226929">
+  <w:num w:numId="8" w16cid:durableId="776759031">
+    <w:abstractNumId w:val="1"/>
+    <w:lvlOverride w:ilvl="0">
+      <w:startOverride w:val="1"/>
+    </w:lvlOverride>
+    <w:lvlOverride w:ilvl="1">
+      <w:startOverride w:val="1"/>
+    </w:lvlOverride>
+    <w:lvlOverride w:ilvl="2">
+      <w:startOverride w:val="1"/>
+    </w:lvlOverride>
+    <w:lvlOverride w:ilvl="3">
+      <w:startOverride w:val="1"/>
+    </w:lvlOverride>
+    <w:lvlOverride w:ilvl="4">
+      <w:startOverride w:val="1"/>
+    </w:lvlOverride>
+    <w:lvlOverride w:ilvl="5">
+      <w:startOverride w:val="1"/>
+    </w:lvlOverride>
+    <w:lvlOverride w:ilvl="6">
+      <w:startOverride w:val="1"/>
+    </w:lvlOverride>
+    <w:lvlOverride w:ilvl="7">
+      <w:startOverride w:val="1"/>
+    </w:lvlOverride>
+    <w:lvlOverride w:ilvl="8">
+      <w:startOverride w:val="1"/>
+    </w:lvlOverride>
+  </w:num>
+  <w:num w:numId="9" w16cid:durableId="871302876">
+    <w:abstractNumId w:val="4"/>
+    <w:lvlOverride w:ilvl="0">
+      <w:startOverride w:val="6"/>
+    </w:lvlOverride>
+    <w:lvlOverride w:ilvl="1">
+      <w:startOverride w:val="1"/>
+    </w:lvlOverride>
+    <w:lvlOverride w:ilvl="2">
+      <w:startOverride w:val="1"/>
+    </w:lvlOverride>
+    <w:lvlOverride w:ilvl="3">
+      <w:startOverride w:val="1"/>
+    </w:lvlOverride>
+    <w:lvlOverride w:ilvl="4">
+      <w:startOverride w:val="1"/>
+    </w:lvlOverride>
+    <w:lvlOverride w:ilvl="5">
+      <w:startOverride w:val="1"/>
+    </w:lvlOverride>
+    <w:lvlOverride w:ilvl="6">
+      <w:startOverride w:val="1"/>
+    </w:lvlOverride>
+    <w:lvlOverride w:ilvl="7">
+      <w:startOverride w:val="1"/>
+    </w:lvlOverride>
+    <w:lvlOverride w:ilvl="8">
+      <w:startOverride w:val="1"/>
+    </w:lvlOverride>
+  </w:num>
+  <w:num w:numId="10" w16cid:durableId="2103988466">
+    <w:abstractNumId w:val="10"/>
+    <w:lvlOverride w:ilvl="0">
+      <w:startOverride w:val="1"/>
+    </w:lvlOverride>
+    <w:lvlOverride w:ilvl="1">
+      <w:startOverride w:val="1"/>
+    </w:lvlOverride>
+    <w:lvlOverride w:ilvl="2">
+      <w:startOverride w:val="1"/>
+    </w:lvlOverride>
+    <w:lvlOverride w:ilvl="3">
+      <w:startOverride w:val="1"/>
+    </w:lvlOverride>
+    <w:lvlOverride w:ilvl="4">
+      <w:startOverride w:val="1"/>
+    </w:lvlOverride>
+    <w:lvlOverride w:ilvl="5">
+      <w:startOverride w:val="1"/>
+    </w:lvlOverride>
+    <w:lvlOverride w:ilvl="6">
+      <w:startOverride w:val="1"/>
+    </w:lvlOverride>
+    <w:lvlOverride w:ilvl="7">
+      <w:startOverride w:val="1"/>
+    </w:lvlOverride>
+    <w:lvlOverride w:ilvl="8">
+      <w:startOverride w:val="1"/>
+    </w:lvlOverride>
+  </w:num>
+  <w:num w:numId="11" w16cid:durableId="508835162">
+    <w:abstractNumId w:val="5"/>
+    <w:lvlOverride w:ilvl="0">
+      <w:startOverride w:val="1"/>
+    </w:lvlOverride>
+    <w:lvlOverride w:ilvl="1">
+      <w:startOverride w:val="1"/>
+    </w:lvlOverride>
+    <w:lvlOverride w:ilvl="2">
+      <w:startOverride w:val="1"/>
+    </w:lvlOverride>
+    <w:lvlOverride w:ilvl="3">
+      <w:startOverride w:val="1"/>
+    </w:lvlOverride>
+    <w:lvlOverride w:ilvl="4">
+      <w:startOverride w:val="1"/>
+    </w:lvlOverride>
+    <w:lvlOverride w:ilvl="5">
+      <w:startOverride w:val="1"/>
+    </w:lvlOverride>
+    <w:lvlOverride w:ilvl="6">
+      <w:startOverride w:val="1"/>
+    </w:lvlOverride>
+    <w:lvlOverride w:ilvl="7">
+      <w:startOverride w:val="1"/>
+    </w:lvlOverride>
+    <w:lvlOverride w:ilvl="8">
+      <w:startOverride w:val="1"/>
+    </w:lvlOverride>
+  </w:num>
+  <w:num w:numId="12" w16cid:durableId="290553798">
     <w:abstractNumId w:val="0"/>
-  </w:num>
-  <w:num w:numId="7" w16cid:durableId="1943219176">
-    <w:abstractNumId w:val="5"/>
+    <w:lvlOverride w:ilvl="0">
+      <w:startOverride w:val="1"/>
+    </w:lvlOverride>
+    <w:lvlOverride w:ilvl="1">
+      <w:startOverride w:val="1"/>
+    </w:lvlOverride>
+    <w:lvlOverride w:ilvl="2">
+      <w:startOverride w:val="1"/>
+    </w:lvlOverride>
+    <w:lvlOverride w:ilvl="3">
+      <w:startOverride w:val="1"/>
+    </w:lvlOverride>
+    <w:lvlOverride w:ilvl="4">
+      <w:startOverride w:val="1"/>
+    </w:lvlOverride>
+    <w:lvlOverride w:ilvl="5">
+      <w:startOverride w:val="1"/>
+    </w:lvlOverride>
+    <w:lvlOverride w:ilvl="6">
+      <w:startOverride w:val="1"/>
+    </w:lvlOverride>
+    <w:lvlOverride w:ilvl="7">
+      <w:startOverride w:val="1"/>
+    </w:lvlOverride>
+    <w:lvlOverride w:ilvl="8">
+      <w:startOverride w:val="1"/>
+    </w:lvlOverride>
   </w:num>
 </w:numbering>
 </file>
@@ -4647,6 +5724,26 @@
       <w:lang w:val="en-US"/>
     </w:rPr>
   </w:style>
+  <w:style w:type="table" w:styleId="TableGrid">
+    <w:name w:val="Table Grid"/>
+    <w:basedOn w:val="TableNormal"/>
+    <w:uiPriority w:val="39"/>
+    <w:rsid w:val="00DA6491"/>
+    <w:pPr>
+      <w:spacing w:after="0" w:line="240" w:lineRule="auto"/>
+    </w:pPr>
+    <w:tblPr>
+      <w:tblInd w:w="0" w:type="nil"/>
+      <w:tblBorders>
+        <w:top w:val="single" w:sz="4" w:space="0" w:color="auto"/>
+        <w:left w:val="single" w:sz="4" w:space="0" w:color="auto"/>
+        <w:bottom w:val="single" w:sz="4" w:space="0" w:color="auto"/>
+        <w:right w:val="single" w:sz="4" w:space="0" w:color="auto"/>
+        <w:insideH w:val="single" w:sz="4" w:space="0" w:color="auto"/>
+        <w:insideV w:val="single" w:sz="4" w:space="0" w:color="auto"/>
+      </w:tblBorders>
+    </w:tblPr>
+  </w:style>
 </w:styles>
 </file>
 

</xml_diff>